<commit_message>
Changed text and icon colors in keymap; Changed icons to SVG
Changed text and icon colors in keymap; Changed icons to SVG
</commit_message>
<xml_diff>
--- a/res/keymap/Brainfuck_IDE_Keymap_Reference.docx
+++ b/res/keymap/Brainfuck_IDE_Keymap_Reference.docx
@@ -9,7 +9,7 @@
           <w:b/>
           <w:bCs/>
           <w:smallCaps/>
-          <w:color w:val="565656"/>
+          <w:color w:val="2C2E35"/>
           <w:sz w:val="56"/>
           <w:szCs w:val="56"/>
         </w:rPr>
@@ -20,12 +20,12 @@
           <w:bCs/>
           <w:smallCaps/>
           <w:noProof/>
-          <w:color w:val="565656"/>
+          <w:color w:val="2C2E35"/>
           <w:sz w:val="56"/>
           <w:szCs w:val="56"/>
         </w:rPr>
         <w:drawing>
-          <wp:anchor distT="0" distB="0" distL="114300" distR="114300" simplePos="0" relativeHeight="251658240" behindDoc="0" locked="0" layoutInCell="1" allowOverlap="1" wp14:anchorId="19BB415F" wp14:editId="219F5767">
+          <wp:anchor distT="0" distB="0" distL="114300" distR="114300" simplePos="0" relativeHeight="251658240" behindDoc="0" locked="0" layoutInCell="1" allowOverlap="1" wp14:anchorId="2113041E" wp14:editId="12A83EA0">
             <wp:simplePos x="0" y="0"/>
             <wp:positionH relativeFrom="column">
               <wp:posOffset>0</wp:posOffset>
@@ -33,10 +33,10 @@
             <wp:positionV relativeFrom="paragraph">
               <wp:posOffset>0</wp:posOffset>
             </wp:positionV>
-            <wp:extent cx="1219200" cy="1219200"/>
+            <wp:extent cx="1220400" cy="1220400"/>
             <wp:effectExtent l="0" t="0" r="0" b="0"/>
             <wp:wrapSquare wrapText="bothSides"/>
-            <wp:docPr id="3" name="Picture 3"/>
+            <wp:docPr id="5" name="Graphic 5"/>
             <wp:cNvGraphicFramePr>
               <a:graphicFrameLocks xmlns:a="http://schemas.openxmlformats.org/drawingml/2006/main" noChangeAspect="1"/>
             </wp:cNvGraphicFramePr>
@@ -44,36 +44,32 @@
               <a:graphicData uri="http://schemas.openxmlformats.org/drawingml/2006/picture">
                 <pic:pic xmlns:pic="http://schemas.openxmlformats.org/drawingml/2006/picture">
                   <pic:nvPicPr>
-                    <pic:cNvPr id="0" name="Picture 6"/>
-                    <pic:cNvPicPr>
-                      <a:picLocks noChangeAspect="1" noChangeArrowheads="1"/>
-                    </pic:cNvPicPr>
+                    <pic:cNvPr id="5" name="Graphic 5"/>
+                    <pic:cNvPicPr/>
                   </pic:nvPicPr>
                   <pic:blipFill>
-                    <a:blip r:embed="rId5">
+                    <a:blip r:embed="rId5" cstate="print">
                       <a:extLst>
                         <a:ext uri="{28A0092B-C50C-407E-A947-70E740481C1C}">
                           <a14:useLocalDpi xmlns:a14="http://schemas.microsoft.com/office/drawing/2010/main" val="0"/>
                         </a:ext>
+                        <a:ext uri="{96DAC541-7B7A-43D3-8B79-37D633B846F1}">
+                          <asvg:svgBlip xmlns:asvg="http://schemas.microsoft.com/office/drawing/2016/SVG/main" r:embed="rId6"/>
+                        </a:ext>
                       </a:extLst>
                     </a:blip>
-                    <a:srcRect/>
                     <a:stretch>
                       <a:fillRect/>
                     </a:stretch>
                   </pic:blipFill>
-                  <pic:spPr bwMode="auto">
+                  <pic:spPr>
                     <a:xfrm>
                       <a:off x="0" y="0"/>
-                      <a:ext cx="1219200" cy="1219200"/>
+                      <a:ext cx="1220400" cy="1220400"/>
                     </a:xfrm>
                     <a:prstGeom prst="rect">
                       <a:avLst/>
                     </a:prstGeom>
-                    <a:noFill/>
-                    <a:ln>
-                      <a:noFill/>
-                    </a:ln>
                   </pic:spPr>
                 </pic:pic>
               </a:graphicData>
@@ -92,7 +88,7 @@
           <w:b/>
           <w:bCs/>
           <w:smallCaps/>
-          <w:color w:val="565656"/>
+          <w:color w:val="2C2E35"/>
           <w:sz w:val="56"/>
           <w:szCs w:val="56"/>
         </w:rPr>
@@ -106,7 +102,7 @@
           <w:b/>
           <w:bCs/>
           <w:smallCaps/>
-          <w:color w:val="565656"/>
+          <w:color w:val="2C2E35"/>
           <w:sz w:val="36"/>
           <w:szCs w:val="36"/>
         </w:rPr>
@@ -116,7 +112,7 @@
           <w:b/>
           <w:bCs/>
           <w:smallCaps/>
-          <w:color w:val="565656"/>
+          <w:color w:val="2C2E35"/>
           <w:sz w:val="36"/>
           <w:szCs w:val="36"/>
         </w:rPr>
@@ -130,7 +126,7 @@
           <w:b/>
           <w:bCs/>
           <w:smallCaps/>
-          <w:color w:val="565656"/>
+          <w:color w:val="2C2E35"/>
           <w:sz w:val="40"/>
           <w:szCs w:val="40"/>
         </w:rPr>
@@ -140,7 +136,7 @@
           <w:b/>
           <w:bCs/>
           <w:smallCaps/>
-          <w:color w:val="565656"/>
+          <w:color w:val="2C2E35"/>
           <w:sz w:val="40"/>
           <w:szCs w:val="40"/>
         </w:rPr>
@@ -151,7 +147,7 @@
       <w:pPr>
         <w:spacing w:line="276" w:lineRule="auto"/>
         <w:rPr>
-          <w:color w:val="565656"/>
+          <w:color w:val="2C2E35"/>
           <w:sz w:val="36"/>
           <w:szCs w:val="36"/>
         </w:rPr>
@@ -164,7 +160,7 @@
           <w:b/>
           <w:bCs/>
           <w:smallCaps/>
-          <w:color w:val="565656"/>
+          <w:color w:val="2C2E35"/>
           <w:sz w:val="36"/>
           <w:szCs w:val="36"/>
         </w:rPr>
@@ -183,7 +179,7 @@
           <w:b/>
           <w:bCs/>
           <w:smallCaps/>
-          <w:color w:val="565656"/>
+          <w:color w:val="2C2E35"/>
           <w:sz w:val="40"/>
           <w:szCs w:val="40"/>
         </w:rPr>
@@ -193,7 +189,7 @@
           <w:b/>
           <w:bCs/>
           <w:smallCaps/>
-          <w:color w:val="565656"/>
+          <w:color w:val="2C2E35"/>
           <w:sz w:val="40"/>
           <w:szCs w:val="40"/>
         </w:rPr>
@@ -207,7 +203,7 @@
         <w:rPr>
           <w:b/>
           <w:bCs/>
-          <w:color w:val="565656"/>
+          <w:color w:val="2C2E35"/>
           <w:sz w:val="28"/>
           <w:szCs w:val="28"/>
         </w:rPr>
@@ -224,15 +220,15 @@
           <w:b/>
           <w:bCs/>
           <w:noProof/>
-          <w:color w:val="565656"/>
+          <w:color w:val="2C2E35"/>
           <w:sz w:val="28"/>
           <w:szCs w:val="28"/>
         </w:rPr>
         <w:drawing>
-          <wp:inline distT="0" distB="0" distL="0" distR="0" wp14:anchorId="2A59C1B8" wp14:editId="11F9B5D4">
+          <wp:inline distT="0" distB="0" distL="0" distR="0" wp14:anchorId="5B964C7C" wp14:editId="10AA0AC3">
             <wp:extent cx="304800" cy="304800"/>
             <wp:effectExtent l="0" t="0" r="0" b="0"/>
-            <wp:docPr id="9" name="Picture 9"/>
+            <wp:docPr id="1" name="Graphic 1"/>
             <wp:cNvGraphicFramePr>
               <a:graphicFrameLocks xmlns:a="http://schemas.openxmlformats.org/drawingml/2006/main" noChangeAspect="1"/>
             </wp:cNvGraphicFramePr>
@@ -240,25 +236,25 @@
               <a:graphicData uri="http://schemas.openxmlformats.org/drawingml/2006/picture">
                 <pic:pic xmlns:pic="http://schemas.openxmlformats.org/drawingml/2006/picture">
                   <pic:nvPicPr>
-                    <pic:cNvPr id="0" name="Picture 8"/>
-                    <pic:cNvPicPr>
-                      <a:picLocks noChangeAspect="1" noChangeArrowheads="1"/>
-                    </pic:cNvPicPr>
+                    <pic:cNvPr id="1" name="Graphic 1"/>
+                    <pic:cNvPicPr/>
                   </pic:nvPicPr>
                   <pic:blipFill>
-                    <a:blip r:embed="rId6">
+                    <a:blip r:embed="rId7" cstate="print">
                       <a:extLst>
                         <a:ext uri="{28A0092B-C50C-407E-A947-70E740481C1C}">
                           <a14:useLocalDpi xmlns:a14="http://schemas.microsoft.com/office/drawing/2010/main" val="0"/>
                         </a:ext>
+                        <a:ext uri="{96DAC541-7B7A-43D3-8B79-37D633B846F1}">
+                          <asvg:svgBlip xmlns:asvg="http://schemas.microsoft.com/office/drawing/2016/SVG/main" r:embed="rId8"/>
+                        </a:ext>
                       </a:extLst>
                     </a:blip>
-                    <a:srcRect/>
                     <a:stretch>
                       <a:fillRect/>
                     </a:stretch>
                   </pic:blipFill>
-                  <pic:spPr bwMode="auto">
+                  <pic:spPr>
                     <a:xfrm>
                       <a:off x="0" y="0"/>
                       <a:ext cx="304800" cy="304800"/>
@@ -266,10 +262,6 @@
                     <a:prstGeom prst="rect">
                       <a:avLst/>
                     </a:prstGeom>
-                    <a:noFill/>
-                    <a:ln>
-                      <a:noFill/>
-                    </a:ln>
                   </pic:spPr>
                 </pic:pic>
               </a:graphicData>
@@ -281,7 +273,7 @@
         <w:rPr>
           <w:b/>
           <w:bCs/>
-          <w:color w:val="565656"/>
+          <w:color w:val="2C2E35"/>
           <w:sz w:val="28"/>
           <w:szCs w:val="28"/>
         </w:rPr>
@@ -292,15 +284,15 @@
           <w:b/>
           <w:bCs/>
           <w:noProof/>
-          <w:color w:val="565656"/>
+          <w:color w:val="2C2E35"/>
           <w:sz w:val="28"/>
           <w:szCs w:val="28"/>
         </w:rPr>
         <w:drawing>
-          <wp:inline distT="0" distB="0" distL="0" distR="0" wp14:anchorId="605971F0" wp14:editId="37644E9F">
+          <wp:inline distT="0" distB="0" distL="0" distR="0" wp14:anchorId="153F05B3" wp14:editId="539647D5">
             <wp:extent cx="304800" cy="304800"/>
             <wp:effectExtent l="0" t="0" r="0" b="0"/>
-            <wp:docPr id="10" name="Picture 10"/>
+            <wp:docPr id="2" name="Graphic 2"/>
             <wp:cNvGraphicFramePr>
               <a:graphicFrameLocks xmlns:a="http://schemas.openxmlformats.org/drawingml/2006/main" noChangeAspect="1"/>
             </wp:cNvGraphicFramePr>
@@ -308,25 +300,25 @@
               <a:graphicData uri="http://schemas.openxmlformats.org/drawingml/2006/picture">
                 <pic:pic xmlns:pic="http://schemas.openxmlformats.org/drawingml/2006/picture">
                   <pic:nvPicPr>
-                    <pic:cNvPr id="0" name="Picture 9"/>
-                    <pic:cNvPicPr>
-                      <a:picLocks noChangeAspect="1" noChangeArrowheads="1"/>
-                    </pic:cNvPicPr>
+                    <pic:cNvPr id="2" name="Graphic 2"/>
+                    <pic:cNvPicPr/>
                   </pic:nvPicPr>
                   <pic:blipFill>
-                    <a:blip r:embed="rId7">
+                    <a:blip r:embed="rId9" cstate="print">
                       <a:extLst>
                         <a:ext uri="{28A0092B-C50C-407E-A947-70E740481C1C}">
                           <a14:useLocalDpi xmlns:a14="http://schemas.microsoft.com/office/drawing/2010/main" val="0"/>
                         </a:ext>
+                        <a:ext uri="{96DAC541-7B7A-43D3-8B79-37D633B846F1}">
+                          <asvg:svgBlip xmlns:asvg="http://schemas.microsoft.com/office/drawing/2016/SVG/main" r:embed="rId10"/>
+                        </a:ext>
                       </a:extLst>
                     </a:blip>
-                    <a:srcRect/>
                     <a:stretch>
                       <a:fillRect/>
                     </a:stretch>
                   </pic:blipFill>
-                  <pic:spPr bwMode="auto">
+                  <pic:spPr>
                     <a:xfrm>
                       <a:off x="0" y="0"/>
                       <a:ext cx="304800" cy="304800"/>
@@ -334,10 +326,6 @@
                     <a:prstGeom prst="rect">
                       <a:avLst/>
                     </a:prstGeom>
-                    <a:noFill/>
-                    <a:ln>
-                      <a:noFill/>
-                    </a:ln>
                   </pic:spPr>
                 </pic:pic>
               </a:graphicData>
@@ -352,7 +340,7 @@
         <w:rPr>
           <w:b/>
           <w:bCs/>
-          <w:color w:val="565656"/>
+          <w:color w:val="2C2E35"/>
           <w:sz w:val="28"/>
           <w:szCs w:val="28"/>
         </w:rPr>
@@ -361,7 +349,7 @@
         <w:rPr>
           <w:b/>
           <w:bCs/>
-          <w:color w:val="565656"/>
+          <w:color w:val="2C2E35"/>
           <w:sz w:val="28"/>
           <w:szCs w:val="28"/>
         </w:rPr>
@@ -393,14 +381,14 @@
             <w:pPr>
               <w:spacing w:line="276" w:lineRule="auto"/>
               <w:rPr>
-                <w:color w:val="565656"/>
-                <w:sz w:val="24"/>
-                <w:szCs w:val="24"/>
-              </w:rPr>
-            </w:pPr>
-            <w:r>
-              <w:rPr>
-                <w:color w:val="565656"/>
+                <w:color w:val="2C2E35"/>
+                <w:sz w:val="24"/>
+                <w:szCs w:val="24"/>
+              </w:rPr>
+            </w:pPr>
+            <w:r>
+              <w:rPr>
+                <w:color w:val="2C2E35"/>
                 <w:sz w:val="24"/>
                 <w:szCs w:val="24"/>
               </w:rPr>
@@ -417,14 +405,14 @@
               <w:spacing w:line="276" w:lineRule="auto"/>
               <w:cnfStyle w:val="000000100000" w:firstRow="0" w:lastRow="0" w:firstColumn="0" w:lastColumn="0" w:oddVBand="0" w:evenVBand="0" w:oddHBand="1" w:evenHBand="0" w:firstRowFirstColumn="0" w:firstRowLastColumn="0" w:lastRowFirstColumn="0" w:lastRowLastColumn="0"/>
               <w:rPr>
-                <w:color w:val="565656"/>
-                <w:sz w:val="24"/>
-                <w:szCs w:val="24"/>
-              </w:rPr>
-            </w:pPr>
-            <w:r>
-              <w:rPr>
-                <w:color w:val="565656"/>
+                <w:color w:val="2C2E35"/>
+                <w:sz w:val="24"/>
+                <w:szCs w:val="24"/>
+              </w:rPr>
+            </w:pPr>
+            <w:r>
+              <w:rPr>
+                <w:color w:val="2C2E35"/>
                 <w:sz w:val="24"/>
                 <w:szCs w:val="24"/>
               </w:rPr>
@@ -441,7 +429,7 @@
               <w:spacing w:line="276" w:lineRule="auto"/>
               <w:cnfStyle w:val="000000100000" w:firstRow="0" w:lastRow="0" w:firstColumn="0" w:lastColumn="0" w:oddVBand="0" w:evenVBand="0" w:oddHBand="1" w:evenHBand="0" w:firstRowFirstColumn="0" w:firstRowLastColumn="0" w:lastRowFirstColumn="0" w:lastRowLastColumn="0"/>
               <w:rPr>
-                <w:color w:val="565656"/>
+                <w:color w:val="2C2E35"/>
                 <w:sz w:val="24"/>
                 <w:szCs w:val="24"/>
               </w:rPr>
@@ -457,7 +445,7 @@
               <w:spacing w:line="276" w:lineRule="auto"/>
               <w:cnfStyle w:val="000000100000" w:firstRow="0" w:lastRow="0" w:firstColumn="0" w:lastColumn="0" w:oddVBand="0" w:evenVBand="0" w:oddHBand="1" w:evenHBand="0" w:firstRowFirstColumn="0" w:firstRowLastColumn="0" w:lastRowFirstColumn="0" w:lastRowLastColumn="0"/>
               <w:rPr>
-                <w:color w:val="565656"/>
+                <w:color w:val="2C2E35"/>
                 <w:sz w:val="24"/>
                 <w:szCs w:val="24"/>
               </w:rPr>
@@ -475,14 +463,14 @@
             <w:pPr>
               <w:spacing w:line="276" w:lineRule="auto"/>
               <w:rPr>
-                <w:color w:val="565656"/>
-                <w:sz w:val="24"/>
-                <w:szCs w:val="24"/>
-              </w:rPr>
-            </w:pPr>
-            <w:r>
-              <w:rPr>
-                <w:color w:val="565656"/>
+                <w:color w:val="2C2E35"/>
+                <w:sz w:val="24"/>
+                <w:szCs w:val="24"/>
+              </w:rPr>
+            </w:pPr>
+            <w:r>
+              <w:rPr>
+                <w:color w:val="2C2E35"/>
                 <w:sz w:val="24"/>
                 <w:szCs w:val="24"/>
               </w:rPr>
@@ -499,14 +487,14 @@
               <w:spacing w:line="276" w:lineRule="auto"/>
               <w:cnfStyle w:val="000000000000" w:firstRow="0" w:lastRow="0" w:firstColumn="0" w:lastColumn="0" w:oddVBand="0" w:evenVBand="0" w:oddHBand="0" w:evenHBand="0" w:firstRowFirstColumn="0" w:firstRowLastColumn="0" w:lastRowFirstColumn="0" w:lastRowLastColumn="0"/>
               <w:rPr>
-                <w:color w:val="565656"/>
-                <w:sz w:val="24"/>
-                <w:szCs w:val="24"/>
-              </w:rPr>
-            </w:pPr>
-            <w:r>
-              <w:rPr>
-                <w:color w:val="565656"/>
+                <w:color w:val="2C2E35"/>
+                <w:sz w:val="24"/>
+                <w:szCs w:val="24"/>
+              </w:rPr>
+            </w:pPr>
+            <w:r>
+              <w:rPr>
+                <w:color w:val="2C2E35"/>
                 <w:sz w:val="24"/>
                 <w:szCs w:val="24"/>
               </w:rPr>
@@ -523,7 +511,7 @@
               <w:spacing w:line="276" w:lineRule="auto"/>
               <w:cnfStyle w:val="000000000000" w:firstRow="0" w:lastRow="0" w:firstColumn="0" w:lastColumn="0" w:oddVBand="0" w:evenVBand="0" w:oddHBand="0" w:evenHBand="0" w:firstRowFirstColumn="0" w:firstRowLastColumn="0" w:lastRowFirstColumn="0" w:lastRowLastColumn="0"/>
               <w:rPr>
-                <w:color w:val="565656"/>
+                <w:color w:val="2C2E35"/>
                 <w:sz w:val="24"/>
                 <w:szCs w:val="24"/>
               </w:rPr>
@@ -539,7 +527,7 @@
               <w:spacing w:line="276" w:lineRule="auto"/>
               <w:cnfStyle w:val="000000000000" w:firstRow="0" w:lastRow="0" w:firstColumn="0" w:lastColumn="0" w:oddVBand="0" w:evenVBand="0" w:oddHBand="0" w:evenHBand="0" w:firstRowFirstColumn="0" w:firstRowLastColumn="0" w:lastRowFirstColumn="0" w:lastRowLastColumn="0"/>
               <w:rPr>
-                <w:color w:val="565656"/>
+                <w:color w:val="2C2E35"/>
                 <w:sz w:val="24"/>
                 <w:szCs w:val="24"/>
               </w:rPr>
@@ -560,14 +548,14 @@
             <w:pPr>
               <w:spacing w:line="276" w:lineRule="auto"/>
               <w:rPr>
-                <w:color w:val="565656"/>
-                <w:sz w:val="24"/>
-                <w:szCs w:val="24"/>
-              </w:rPr>
-            </w:pPr>
-            <w:r>
-              <w:rPr>
-                <w:color w:val="565656"/>
+                <w:color w:val="2C2E35"/>
+                <w:sz w:val="24"/>
+                <w:szCs w:val="24"/>
+              </w:rPr>
+            </w:pPr>
+            <w:r>
+              <w:rPr>
+                <w:color w:val="2C2E35"/>
                 <w:sz w:val="24"/>
                 <w:szCs w:val="24"/>
               </w:rPr>
@@ -584,14 +572,14 @@
               <w:spacing w:line="276" w:lineRule="auto"/>
               <w:cnfStyle w:val="000000100000" w:firstRow="0" w:lastRow="0" w:firstColumn="0" w:lastColumn="0" w:oddVBand="0" w:evenVBand="0" w:oddHBand="1" w:evenHBand="0" w:firstRowFirstColumn="0" w:firstRowLastColumn="0" w:lastRowFirstColumn="0" w:lastRowLastColumn="0"/>
               <w:rPr>
-                <w:color w:val="565656"/>
-                <w:sz w:val="24"/>
-                <w:szCs w:val="24"/>
-              </w:rPr>
-            </w:pPr>
-            <w:r>
-              <w:rPr>
-                <w:color w:val="565656"/>
+                <w:color w:val="2C2E35"/>
+                <w:sz w:val="24"/>
+                <w:szCs w:val="24"/>
+              </w:rPr>
+            </w:pPr>
+            <w:r>
+              <w:rPr>
+                <w:color w:val="2C2E35"/>
                 <w:sz w:val="24"/>
                 <w:szCs w:val="24"/>
               </w:rPr>
@@ -608,7 +596,7 @@
               <w:spacing w:line="276" w:lineRule="auto"/>
               <w:cnfStyle w:val="000000100000" w:firstRow="0" w:lastRow="0" w:firstColumn="0" w:lastColumn="0" w:oddVBand="0" w:evenVBand="0" w:oddHBand="1" w:evenHBand="0" w:firstRowFirstColumn="0" w:firstRowLastColumn="0" w:lastRowFirstColumn="0" w:lastRowLastColumn="0"/>
               <w:rPr>
-                <w:color w:val="565656"/>
+                <w:color w:val="2C2E35"/>
                 <w:sz w:val="24"/>
                 <w:szCs w:val="24"/>
               </w:rPr>
@@ -624,7 +612,7 @@
               <w:spacing w:line="276" w:lineRule="auto"/>
               <w:cnfStyle w:val="000000100000" w:firstRow="0" w:lastRow="0" w:firstColumn="0" w:lastColumn="0" w:oddVBand="0" w:evenVBand="0" w:oddHBand="1" w:evenHBand="0" w:firstRowFirstColumn="0" w:firstRowLastColumn="0" w:lastRowFirstColumn="0" w:lastRowLastColumn="0"/>
               <w:rPr>
-                <w:color w:val="565656"/>
+                <w:color w:val="2C2E35"/>
                 <w:sz w:val="24"/>
                 <w:szCs w:val="24"/>
               </w:rPr>
@@ -642,14 +630,14 @@
             <w:pPr>
               <w:spacing w:line="276" w:lineRule="auto"/>
               <w:rPr>
-                <w:color w:val="565656"/>
-                <w:sz w:val="24"/>
-                <w:szCs w:val="24"/>
-              </w:rPr>
-            </w:pPr>
-            <w:r>
-              <w:rPr>
-                <w:color w:val="565656"/>
+                <w:color w:val="2C2E35"/>
+                <w:sz w:val="24"/>
+                <w:szCs w:val="24"/>
+              </w:rPr>
+            </w:pPr>
+            <w:r>
+              <w:rPr>
+                <w:color w:val="2C2E35"/>
                 <w:sz w:val="24"/>
                 <w:szCs w:val="24"/>
               </w:rPr>
@@ -666,14 +654,14 @@
               <w:spacing w:line="276" w:lineRule="auto"/>
               <w:cnfStyle w:val="000000000000" w:firstRow="0" w:lastRow="0" w:firstColumn="0" w:lastColumn="0" w:oddVBand="0" w:evenVBand="0" w:oddHBand="0" w:evenHBand="0" w:firstRowFirstColumn="0" w:firstRowLastColumn="0" w:lastRowFirstColumn="0" w:lastRowLastColumn="0"/>
               <w:rPr>
-                <w:color w:val="565656"/>
-                <w:sz w:val="24"/>
-                <w:szCs w:val="24"/>
-              </w:rPr>
-            </w:pPr>
-            <w:r>
-              <w:rPr>
-                <w:color w:val="565656"/>
+                <w:color w:val="2C2E35"/>
+                <w:sz w:val="24"/>
+                <w:szCs w:val="24"/>
+              </w:rPr>
+            </w:pPr>
+            <w:r>
+              <w:rPr>
+                <w:color w:val="2C2E35"/>
                 <w:sz w:val="24"/>
                 <w:szCs w:val="24"/>
               </w:rPr>
@@ -690,7 +678,7 @@
               <w:spacing w:line="276" w:lineRule="auto"/>
               <w:cnfStyle w:val="000000000000" w:firstRow="0" w:lastRow="0" w:firstColumn="0" w:lastColumn="0" w:oddVBand="0" w:evenVBand="0" w:oddHBand="0" w:evenHBand="0" w:firstRowFirstColumn="0" w:firstRowLastColumn="0" w:lastRowFirstColumn="0" w:lastRowLastColumn="0"/>
               <w:rPr>
-                <w:color w:val="565656"/>
+                <w:color w:val="2C2E35"/>
                 <w:sz w:val="24"/>
                 <w:szCs w:val="24"/>
               </w:rPr>
@@ -706,7 +694,7 @@
               <w:spacing w:line="276" w:lineRule="auto"/>
               <w:cnfStyle w:val="000000000000" w:firstRow="0" w:lastRow="0" w:firstColumn="0" w:lastColumn="0" w:oddVBand="0" w:evenVBand="0" w:oddHBand="0" w:evenHBand="0" w:firstRowFirstColumn="0" w:firstRowLastColumn="0" w:lastRowFirstColumn="0" w:lastRowLastColumn="0"/>
               <w:rPr>
-                <w:color w:val="565656"/>
+                <w:color w:val="2C2E35"/>
                 <w:sz w:val="24"/>
                 <w:szCs w:val="24"/>
               </w:rPr>
@@ -719,7 +707,7 @@
       <w:pPr>
         <w:spacing w:line="276" w:lineRule="auto"/>
         <w:rPr>
-          <w:color w:val="565656"/>
+          <w:color w:val="2C2E35"/>
           <w:sz w:val="28"/>
           <w:szCs w:val="28"/>
         </w:rPr>
@@ -731,7 +719,7 @@
         <w:rPr>
           <w:b/>
           <w:bCs/>
-          <w:color w:val="565656"/>
+          <w:color w:val="2C2E35"/>
           <w:sz w:val="28"/>
           <w:szCs w:val="28"/>
         </w:rPr>
@@ -740,7 +728,7 @@
         <w:rPr>
           <w:b/>
           <w:bCs/>
-          <w:color w:val="565656"/>
+          <w:color w:val="2C2E35"/>
           <w:sz w:val="28"/>
           <w:szCs w:val="28"/>
         </w:rPr>
@@ -772,14 +760,14 @@
             <w:pPr>
               <w:spacing w:line="276" w:lineRule="auto"/>
               <w:rPr>
-                <w:color w:val="565656"/>
-                <w:sz w:val="24"/>
-                <w:szCs w:val="24"/>
-              </w:rPr>
-            </w:pPr>
-            <w:r>
-              <w:rPr>
-                <w:color w:val="565656"/>
+                <w:color w:val="2C2E35"/>
+                <w:sz w:val="24"/>
+                <w:szCs w:val="24"/>
+              </w:rPr>
+            </w:pPr>
+            <w:r>
+              <w:rPr>
+                <w:color w:val="2C2E35"/>
                 <w:sz w:val="24"/>
                 <w:szCs w:val="24"/>
               </w:rPr>
@@ -796,14 +784,14 @@
               <w:spacing w:line="276" w:lineRule="auto"/>
               <w:cnfStyle w:val="000000100000" w:firstRow="0" w:lastRow="0" w:firstColumn="0" w:lastColumn="0" w:oddVBand="0" w:evenVBand="0" w:oddHBand="1" w:evenHBand="0" w:firstRowFirstColumn="0" w:firstRowLastColumn="0" w:lastRowFirstColumn="0" w:lastRowLastColumn="0"/>
               <w:rPr>
-                <w:color w:val="565656"/>
-                <w:sz w:val="24"/>
-                <w:szCs w:val="24"/>
-              </w:rPr>
-            </w:pPr>
-            <w:r>
-              <w:rPr>
-                <w:color w:val="565656"/>
+                <w:color w:val="2C2E35"/>
+                <w:sz w:val="24"/>
+                <w:szCs w:val="24"/>
+              </w:rPr>
+            </w:pPr>
+            <w:r>
+              <w:rPr>
+                <w:color w:val="2C2E35"/>
                 <w:sz w:val="24"/>
                 <w:szCs w:val="24"/>
               </w:rPr>
@@ -820,14 +808,14 @@
               <w:spacing w:line="276" w:lineRule="auto"/>
               <w:cnfStyle w:val="000000100000" w:firstRow="0" w:lastRow="0" w:firstColumn="0" w:lastColumn="0" w:oddVBand="0" w:evenVBand="0" w:oddHBand="1" w:evenHBand="0" w:firstRowFirstColumn="0" w:firstRowLastColumn="0" w:lastRowFirstColumn="0" w:lastRowLastColumn="0"/>
               <w:rPr>
-                <w:color w:val="565656"/>
-                <w:sz w:val="24"/>
-                <w:szCs w:val="24"/>
-              </w:rPr>
-            </w:pPr>
-            <w:r>
-              <w:rPr>
-                <w:color w:val="565656"/>
+                <w:color w:val="2C2E35"/>
+                <w:sz w:val="24"/>
+                <w:szCs w:val="24"/>
+              </w:rPr>
+            </w:pPr>
+            <w:r>
+              <w:rPr>
+                <w:color w:val="2C2E35"/>
                 <w:sz w:val="24"/>
                 <w:szCs w:val="24"/>
               </w:rPr>
@@ -844,14 +832,14 @@
               <w:spacing w:line="276" w:lineRule="auto"/>
               <w:cnfStyle w:val="000000100000" w:firstRow="0" w:lastRow="0" w:firstColumn="0" w:lastColumn="0" w:oddVBand="0" w:evenVBand="0" w:oddHBand="1" w:evenHBand="0" w:firstRowFirstColumn="0" w:firstRowLastColumn="0" w:lastRowFirstColumn="0" w:lastRowLastColumn="0"/>
               <w:rPr>
-                <w:color w:val="565656"/>
-                <w:sz w:val="24"/>
-                <w:szCs w:val="24"/>
-              </w:rPr>
-            </w:pPr>
-            <w:r>
-              <w:rPr>
-                <w:color w:val="565656"/>
+                <w:color w:val="2C2E35"/>
+                <w:sz w:val="24"/>
+                <w:szCs w:val="24"/>
+              </w:rPr>
+            </w:pPr>
+            <w:r>
+              <w:rPr>
+                <w:color w:val="2C2E35"/>
                 <w:sz w:val="24"/>
                 <w:szCs w:val="24"/>
               </w:rPr>
@@ -870,14 +858,14 @@
             <w:pPr>
               <w:spacing w:line="276" w:lineRule="auto"/>
               <w:rPr>
-                <w:color w:val="565656"/>
-                <w:sz w:val="24"/>
-                <w:szCs w:val="24"/>
-              </w:rPr>
-            </w:pPr>
-            <w:r>
-              <w:rPr>
-                <w:color w:val="565656"/>
+                <w:color w:val="2C2E35"/>
+                <w:sz w:val="24"/>
+                <w:szCs w:val="24"/>
+              </w:rPr>
+            </w:pPr>
+            <w:r>
+              <w:rPr>
+                <w:color w:val="2C2E35"/>
                 <w:sz w:val="24"/>
                 <w:szCs w:val="24"/>
               </w:rPr>
@@ -894,14 +882,14 @@
               <w:spacing w:line="276" w:lineRule="auto"/>
               <w:cnfStyle w:val="000000000000" w:firstRow="0" w:lastRow="0" w:firstColumn="0" w:lastColumn="0" w:oddVBand="0" w:evenVBand="0" w:oddHBand="0" w:evenHBand="0" w:firstRowFirstColumn="0" w:firstRowLastColumn="0" w:lastRowFirstColumn="0" w:lastRowLastColumn="0"/>
               <w:rPr>
-                <w:color w:val="565656"/>
-                <w:sz w:val="24"/>
-                <w:szCs w:val="24"/>
-              </w:rPr>
-            </w:pPr>
-            <w:r>
-              <w:rPr>
-                <w:color w:val="565656"/>
+                <w:color w:val="2C2E35"/>
+                <w:sz w:val="24"/>
+                <w:szCs w:val="24"/>
+              </w:rPr>
+            </w:pPr>
+            <w:r>
+              <w:rPr>
+                <w:color w:val="2C2E35"/>
                 <w:sz w:val="24"/>
                 <w:szCs w:val="24"/>
               </w:rPr>
@@ -918,7 +906,7 @@
               <w:spacing w:line="276" w:lineRule="auto"/>
               <w:cnfStyle w:val="000000000000" w:firstRow="0" w:lastRow="0" w:firstColumn="0" w:lastColumn="0" w:oddVBand="0" w:evenVBand="0" w:oddHBand="0" w:evenHBand="0" w:firstRowFirstColumn="0" w:firstRowLastColumn="0" w:lastRowFirstColumn="0" w:lastRowLastColumn="0"/>
               <w:rPr>
-                <w:color w:val="565656"/>
+                <w:color w:val="2C2E35"/>
                 <w:sz w:val="24"/>
                 <w:szCs w:val="24"/>
               </w:rPr>
@@ -934,7 +922,7 @@
               <w:spacing w:line="276" w:lineRule="auto"/>
               <w:cnfStyle w:val="000000000000" w:firstRow="0" w:lastRow="0" w:firstColumn="0" w:lastColumn="0" w:oddVBand="0" w:evenVBand="0" w:oddHBand="0" w:evenHBand="0" w:firstRowFirstColumn="0" w:firstRowLastColumn="0" w:lastRowFirstColumn="0" w:lastRowLastColumn="0"/>
               <w:rPr>
-                <w:color w:val="565656"/>
+                <w:color w:val="2C2E35"/>
                 <w:sz w:val="24"/>
                 <w:szCs w:val="24"/>
               </w:rPr>
@@ -955,14 +943,14 @@
             <w:pPr>
               <w:spacing w:line="276" w:lineRule="auto"/>
               <w:rPr>
-                <w:color w:val="565656"/>
-                <w:sz w:val="24"/>
-                <w:szCs w:val="24"/>
-              </w:rPr>
-            </w:pPr>
-            <w:r>
-              <w:rPr>
-                <w:color w:val="565656"/>
+                <w:color w:val="2C2E35"/>
+                <w:sz w:val="24"/>
+                <w:szCs w:val="24"/>
+              </w:rPr>
+            </w:pPr>
+            <w:r>
+              <w:rPr>
+                <w:color w:val="2C2E35"/>
                 <w:sz w:val="24"/>
                 <w:szCs w:val="24"/>
               </w:rPr>
@@ -979,14 +967,14 @@
               <w:spacing w:line="276" w:lineRule="auto"/>
               <w:cnfStyle w:val="000000100000" w:firstRow="0" w:lastRow="0" w:firstColumn="0" w:lastColumn="0" w:oddVBand="0" w:evenVBand="0" w:oddHBand="1" w:evenHBand="0" w:firstRowFirstColumn="0" w:firstRowLastColumn="0" w:lastRowFirstColumn="0" w:lastRowLastColumn="0"/>
               <w:rPr>
-                <w:color w:val="565656"/>
-                <w:sz w:val="24"/>
-                <w:szCs w:val="24"/>
-              </w:rPr>
-            </w:pPr>
-            <w:r>
-              <w:rPr>
-                <w:color w:val="565656"/>
+                <w:color w:val="2C2E35"/>
+                <w:sz w:val="24"/>
+                <w:szCs w:val="24"/>
+              </w:rPr>
+            </w:pPr>
+            <w:r>
+              <w:rPr>
+                <w:color w:val="2C2E35"/>
                 <w:sz w:val="24"/>
                 <w:szCs w:val="24"/>
               </w:rPr>
@@ -1003,23 +991,23 @@
               <w:spacing w:line="276" w:lineRule="auto"/>
               <w:cnfStyle w:val="000000100000" w:firstRow="0" w:lastRow="0" w:firstColumn="0" w:lastColumn="0" w:oddVBand="0" w:evenVBand="0" w:oddHBand="1" w:evenHBand="0" w:firstRowFirstColumn="0" w:firstRowLastColumn="0" w:lastRowFirstColumn="0" w:lastRowLastColumn="0"/>
               <w:rPr>
-                <w:color w:val="565656"/>
-                <w:sz w:val="24"/>
-                <w:szCs w:val="24"/>
-              </w:rPr>
-            </w:pPr>
-          </w:p>
-        </w:tc>
-        <w:tc>
-          <w:tcPr>
-            <w:tcW w:w="2079" w:type="dxa"/>
-          </w:tcPr>
-          <w:p>
-            <w:pPr>
-              <w:spacing w:line="276" w:lineRule="auto"/>
-              <w:cnfStyle w:val="000000100000" w:firstRow="0" w:lastRow="0" w:firstColumn="0" w:lastColumn="0" w:oddVBand="0" w:evenVBand="0" w:oddHBand="1" w:evenHBand="0" w:firstRowFirstColumn="0" w:firstRowLastColumn="0" w:lastRowFirstColumn="0" w:lastRowLastColumn="0"/>
-              <w:rPr>
-                <w:color w:val="565656"/>
+                <w:color w:val="2C2E35"/>
+                <w:sz w:val="24"/>
+                <w:szCs w:val="24"/>
+              </w:rPr>
+            </w:pPr>
+          </w:p>
+        </w:tc>
+        <w:tc>
+          <w:tcPr>
+            <w:tcW w:w="2079" w:type="dxa"/>
+          </w:tcPr>
+          <w:p>
+            <w:pPr>
+              <w:spacing w:line="276" w:lineRule="auto"/>
+              <w:cnfStyle w:val="000000100000" w:firstRow="0" w:lastRow="0" w:firstColumn="0" w:lastColumn="0" w:oddVBand="0" w:evenVBand="0" w:oddHBand="1" w:evenHBand="0" w:firstRowFirstColumn="0" w:firstRowLastColumn="0" w:lastRowFirstColumn="0" w:lastRowLastColumn="0"/>
+              <w:rPr>
+                <w:color w:val="2C2E35"/>
                 <w:sz w:val="24"/>
                 <w:szCs w:val="24"/>
               </w:rPr>
@@ -1032,7 +1020,7 @@
       <w:pPr>
         <w:spacing w:line="276" w:lineRule="auto"/>
         <w:rPr>
-          <w:color w:val="565656"/>
+          <w:color w:val="2C2E35"/>
           <w:sz w:val="28"/>
           <w:szCs w:val="28"/>
         </w:rPr>
@@ -1044,7 +1032,7 @@
         <w:rPr>
           <w:b/>
           <w:bCs/>
-          <w:color w:val="565656"/>
+          <w:color w:val="2C2E35"/>
           <w:sz w:val="28"/>
           <w:szCs w:val="28"/>
         </w:rPr>
@@ -1053,7 +1041,7 @@
         <w:rPr>
           <w:b/>
           <w:bCs/>
-          <w:color w:val="565656"/>
+          <w:color w:val="2C2E35"/>
           <w:sz w:val="28"/>
           <w:szCs w:val="28"/>
         </w:rPr>
@@ -1085,14 +1073,14 @@
             <w:pPr>
               <w:spacing w:line="276" w:lineRule="auto"/>
               <w:rPr>
-                <w:color w:val="565656"/>
-                <w:sz w:val="24"/>
-                <w:szCs w:val="24"/>
-              </w:rPr>
-            </w:pPr>
-            <w:r>
-              <w:rPr>
-                <w:color w:val="565656"/>
+                <w:color w:val="2C2E35"/>
+                <w:sz w:val="24"/>
+                <w:szCs w:val="24"/>
+              </w:rPr>
+            </w:pPr>
+            <w:r>
+              <w:rPr>
+                <w:color w:val="2C2E35"/>
                 <w:sz w:val="24"/>
                 <w:szCs w:val="24"/>
               </w:rPr>
@@ -1109,14 +1097,14 @@
               <w:spacing w:line="276" w:lineRule="auto"/>
               <w:cnfStyle w:val="000000100000" w:firstRow="0" w:lastRow="0" w:firstColumn="0" w:lastColumn="0" w:oddVBand="0" w:evenVBand="0" w:oddHBand="1" w:evenHBand="0" w:firstRowFirstColumn="0" w:firstRowLastColumn="0" w:lastRowFirstColumn="0" w:lastRowLastColumn="0"/>
               <w:rPr>
-                <w:color w:val="565656"/>
-                <w:sz w:val="24"/>
-                <w:szCs w:val="24"/>
-              </w:rPr>
-            </w:pPr>
-            <w:r>
-              <w:rPr>
-                <w:color w:val="565656"/>
+                <w:color w:val="2C2E35"/>
+                <w:sz w:val="24"/>
+                <w:szCs w:val="24"/>
+              </w:rPr>
+            </w:pPr>
+            <w:r>
+              <w:rPr>
+                <w:color w:val="2C2E35"/>
                 <w:sz w:val="24"/>
                 <w:szCs w:val="24"/>
               </w:rPr>
@@ -1133,23 +1121,23 @@
               <w:spacing w:line="276" w:lineRule="auto"/>
               <w:cnfStyle w:val="000000100000" w:firstRow="0" w:lastRow="0" w:firstColumn="0" w:lastColumn="0" w:oddVBand="0" w:evenVBand="0" w:oddHBand="1" w:evenHBand="0" w:firstRowFirstColumn="0" w:firstRowLastColumn="0" w:lastRowFirstColumn="0" w:lastRowLastColumn="0"/>
               <w:rPr>
-                <w:color w:val="565656"/>
-                <w:sz w:val="24"/>
-                <w:szCs w:val="24"/>
-              </w:rPr>
-            </w:pPr>
-          </w:p>
-        </w:tc>
-        <w:tc>
-          <w:tcPr>
-            <w:tcW w:w="2079" w:type="dxa"/>
-          </w:tcPr>
-          <w:p>
-            <w:pPr>
-              <w:spacing w:line="276" w:lineRule="auto"/>
-              <w:cnfStyle w:val="000000100000" w:firstRow="0" w:lastRow="0" w:firstColumn="0" w:lastColumn="0" w:oddVBand="0" w:evenVBand="0" w:oddHBand="1" w:evenHBand="0" w:firstRowFirstColumn="0" w:firstRowLastColumn="0" w:lastRowFirstColumn="0" w:lastRowLastColumn="0"/>
-              <w:rPr>
-                <w:color w:val="565656"/>
+                <w:color w:val="2C2E35"/>
+                <w:sz w:val="24"/>
+                <w:szCs w:val="24"/>
+              </w:rPr>
+            </w:pPr>
+          </w:p>
+        </w:tc>
+        <w:tc>
+          <w:tcPr>
+            <w:tcW w:w="2079" w:type="dxa"/>
+          </w:tcPr>
+          <w:p>
+            <w:pPr>
+              <w:spacing w:line="276" w:lineRule="auto"/>
+              <w:cnfStyle w:val="000000100000" w:firstRow="0" w:lastRow="0" w:firstColumn="0" w:lastColumn="0" w:oddVBand="0" w:evenVBand="0" w:oddHBand="1" w:evenHBand="0" w:firstRowFirstColumn="0" w:firstRowLastColumn="0" w:lastRowFirstColumn="0" w:lastRowLastColumn="0"/>
+              <w:rPr>
+                <w:color w:val="2C2E35"/>
                 <w:sz w:val="24"/>
                 <w:szCs w:val="24"/>
               </w:rPr>
@@ -1167,14 +1155,14 @@
             <w:pPr>
               <w:spacing w:line="276" w:lineRule="auto"/>
               <w:rPr>
-                <w:color w:val="565656"/>
-                <w:sz w:val="24"/>
-                <w:szCs w:val="24"/>
-              </w:rPr>
-            </w:pPr>
-            <w:r>
-              <w:rPr>
-                <w:color w:val="565656"/>
+                <w:color w:val="2C2E35"/>
+                <w:sz w:val="24"/>
+                <w:szCs w:val="24"/>
+              </w:rPr>
+            </w:pPr>
+            <w:r>
+              <w:rPr>
+                <w:color w:val="2C2E35"/>
                 <w:sz w:val="24"/>
                 <w:szCs w:val="24"/>
               </w:rPr>
@@ -1191,14 +1179,14 @@
               <w:spacing w:line="276" w:lineRule="auto"/>
               <w:cnfStyle w:val="000000000000" w:firstRow="0" w:lastRow="0" w:firstColumn="0" w:lastColumn="0" w:oddVBand="0" w:evenVBand="0" w:oddHBand="0" w:evenHBand="0" w:firstRowFirstColumn="0" w:firstRowLastColumn="0" w:lastRowFirstColumn="0" w:lastRowLastColumn="0"/>
               <w:rPr>
-                <w:color w:val="565656"/>
-                <w:sz w:val="24"/>
-                <w:szCs w:val="24"/>
-              </w:rPr>
-            </w:pPr>
-            <w:r>
-              <w:rPr>
-                <w:color w:val="565656"/>
+                <w:color w:val="2C2E35"/>
+                <w:sz w:val="24"/>
+                <w:szCs w:val="24"/>
+              </w:rPr>
+            </w:pPr>
+            <w:r>
+              <w:rPr>
+                <w:color w:val="2C2E35"/>
                 <w:sz w:val="24"/>
                 <w:szCs w:val="24"/>
               </w:rPr>
@@ -1215,14 +1203,14 @@
               <w:spacing w:line="276" w:lineRule="auto"/>
               <w:cnfStyle w:val="000000000000" w:firstRow="0" w:lastRow="0" w:firstColumn="0" w:lastColumn="0" w:oddVBand="0" w:evenVBand="0" w:oddHBand="0" w:evenHBand="0" w:firstRowFirstColumn="0" w:firstRowLastColumn="0" w:lastRowFirstColumn="0" w:lastRowLastColumn="0"/>
               <w:rPr>
-                <w:color w:val="565656"/>
-                <w:sz w:val="24"/>
-                <w:szCs w:val="24"/>
-              </w:rPr>
-            </w:pPr>
-            <w:r>
-              <w:rPr>
-                <w:color w:val="565656"/>
+                <w:color w:val="2C2E35"/>
+                <w:sz w:val="24"/>
+                <w:szCs w:val="24"/>
+              </w:rPr>
+            </w:pPr>
+            <w:r>
+              <w:rPr>
+                <w:color w:val="2C2E35"/>
                 <w:sz w:val="24"/>
                 <w:szCs w:val="24"/>
               </w:rPr>
@@ -1239,7 +1227,7 @@
               <w:spacing w:line="276" w:lineRule="auto"/>
               <w:cnfStyle w:val="000000000000" w:firstRow="0" w:lastRow="0" w:firstColumn="0" w:lastColumn="0" w:oddVBand="0" w:evenVBand="0" w:oddHBand="0" w:evenHBand="0" w:firstRowFirstColumn="0" w:firstRowLastColumn="0" w:lastRowFirstColumn="0" w:lastRowLastColumn="0"/>
               <w:rPr>
-                <w:color w:val="565656"/>
+                <w:color w:val="2C2E35"/>
                 <w:sz w:val="24"/>
                 <w:szCs w:val="24"/>
               </w:rPr>
@@ -1260,14 +1248,14 @@
             <w:pPr>
               <w:spacing w:line="276" w:lineRule="auto"/>
               <w:rPr>
-                <w:color w:val="565656"/>
-                <w:sz w:val="24"/>
-                <w:szCs w:val="24"/>
-              </w:rPr>
-            </w:pPr>
-            <w:r>
-              <w:rPr>
-                <w:color w:val="565656"/>
+                <w:color w:val="2C2E35"/>
+                <w:sz w:val="24"/>
+                <w:szCs w:val="24"/>
+              </w:rPr>
+            </w:pPr>
+            <w:r>
+              <w:rPr>
+                <w:color w:val="2C2E35"/>
                 <w:sz w:val="24"/>
                 <w:szCs w:val="24"/>
               </w:rPr>
@@ -1284,14 +1272,14 @@
               <w:spacing w:line="276" w:lineRule="auto"/>
               <w:cnfStyle w:val="000000100000" w:firstRow="0" w:lastRow="0" w:firstColumn="0" w:lastColumn="0" w:oddVBand="0" w:evenVBand="0" w:oddHBand="1" w:evenHBand="0" w:firstRowFirstColumn="0" w:firstRowLastColumn="0" w:lastRowFirstColumn="0" w:lastRowLastColumn="0"/>
               <w:rPr>
-                <w:color w:val="565656"/>
-                <w:sz w:val="24"/>
-                <w:szCs w:val="24"/>
-              </w:rPr>
-            </w:pPr>
-            <w:r>
-              <w:rPr>
-                <w:color w:val="565656"/>
+                <w:color w:val="2C2E35"/>
+                <w:sz w:val="24"/>
+                <w:szCs w:val="24"/>
+              </w:rPr>
+            </w:pPr>
+            <w:r>
+              <w:rPr>
+                <w:color w:val="2C2E35"/>
                 <w:sz w:val="24"/>
                 <w:szCs w:val="24"/>
               </w:rPr>
@@ -1308,23 +1296,23 @@
               <w:spacing w:line="276" w:lineRule="auto"/>
               <w:cnfStyle w:val="000000100000" w:firstRow="0" w:lastRow="0" w:firstColumn="0" w:lastColumn="0" w:oddVBand="0" w:evenVBand="0" w:oddHBand="1" w:evenHBand="0" w:firstRowFirstColumn="0" w:firstRowLastColumn="0" w:lastRowFirstColumn="0" w:lastRowLastColumn="0"/>
               <w:rPr>
-                <w:color w:val="565656"/>
-                <w:sz w:val="24"/>
-                <w:szCs w:val="24"/>
-              </w:rPr>
-            </w:pPr>
-          </w:p>
-        </w:tc>
-        <w:tc>
-          <w:tcPr>
-            <w:tcW w:w="2079" w:type="dxa"/>
-          </w:tcPr>
-          <w:p>
-            <w:pPr>
-              <w:spacing w:line="276" w:lineRule="auto"/>
-              <w:cnfStyle w:val="000000100000" w:firstRow="0" w:lastRow="0" w:firstColumn="0" w:lastColumn="0" w:oddVBand="0" w:evenVBand="0" w:oddHBand="1" w:evenHBand="0" w:firstRowFirstColumn="0" w:firstRowLastColumn="0" w:lastRowFirstColumn="0" w:lastRowLastColumn="0"/>
-              <w:rPr>
-                <w:color w:val="565656"/>
+                <w:color w:val="2C2E35"/>
+                <w:sz w:val="24"/>
+                <w:szCs w:val="24"/>
+              </w:rPr>
+            </w:pPr>
+          </w:p>
+        </w:tc>
+        <w:tc>
+          <w:tcPr>
+            <w:tcW w:w="2079" w:type="dxa"/>
+          </w:tcPr>
+          <w:p>
+            <w:pPr>
+              <w:spacing w:line="276" w:lineRule="auto"/>
+              <w:cnfStyle w:val="000000100000" w:firstRow="0" w:lastRow="0" w:firstColumn="0" w:lastColumn="0" w:oddVBand="0" w:evenVBand="0" w:oddHBand="1" w:evenHBand="0" w:firstRowFirstColumn="0" w:firstRowLastColumn="0" w:lastRowFirstColumn="0" w:lastRowLastColumn="0"/>
+              <w:rPr>
+                <w:color w:val="2C2E35"/>
                 <w:sz w:val="24"/>
                 <w:szCs w:val="24"/>
               </w:rPr>
@@ -1342,14 +1330,14 @@
             <w:pPr>
               <w:spacing w:line="276" w:lineRule="auto"/>
               <w:rPr>
-                <w:color w:val="565656"/>
-                <w:sz w:val="24"/>
-                <w:szCs w:val="24"/>
-              </w:rPr>
-            </w:pPr>
-            <w:r>
-              <w:rPr>
-                <w:color w:val="565656"/>
+                <w:color w:val="2C2E35"/>
+                <w:sz w:val="24"/>
+                <w:szCs w:val="24"/>
+              </w:rPr>
+            </w:pPr>
+            <w:r>
+              <w:rPr>
+                <w:color w:val="2C2E35"/>
                 <w:sz w:val="24"/>
                 <w:szCs w:val="24"/>
               </w:rPr>
@@ -1366,14 +1354,14 @@
               <w:spacing w:line="276" w:lineRule="auto"/>
               <w:cnfStyle w:val="000000000000" w:firstRow="0" w:lastRow="0" w:firstColumn="0" w:lastColumn="0" w:oddVBand="0" w:evenVBand="0" w:oddHBand="0" w:evenHBand="0" w:firstRowFirstColumn="0" w:firstRowLastColumn="0" w:lastRowFirstColumn="0" w:lastRowLastColumn="0"/>
               <w:rPr>
-                <w:color w:val="565656"/>
-                <w:sz w:val="24"/>
-                <w:szCs w:val="24"/>
-              </w:rPr>
-            </w:pPr>
-            <w:r>
-              <w:rPr>
-                <w:color w:val="565656"/>
+                <w:color w:val="2C2E35"/>
+                <w:sz w:val="24"/>
+                <w:szCs w:val="24"/>
+              </w:rPr>
+            </w:pPr>
+            <w:r>
+              <w:rPr>
+                <w:color w:val="2C2E35"/>
                 <w:sz w:val="24"/>
                 <w:szCs w:val="24"/>
               </w:rPr>
@@ -1390,7 +1378,7 @@
               <w:spacing w:line="276" w:lineRule="auto"/>
               <w:cnfStyle w:val="000000000000" w:firstRow="0" w:lastRow="0" w:firstColumn="0" w:lastColumn="0" w:oddVBand="0" w:evenVBand="0" w:oddHBand="0" w:evenHBand="0" w:firstRowFirstColumn="0" w:firstRowLastColumn="0" w:lastRowFirstColumn="0" w:lastRowLastColumn="0"/>
               <w:rPr>
-                <w:color w:val="565656"/>
+                <w:color w:val="2C2E35"/>
                 <w:sz w:val="24"/>
                 <w:szCs w:val="24"/>
               </w:rPr>
@@ -1406,7 +1394,7 @@
               <w:spacing w:line="276" w:lineRule="auto"/>
               <w:cnfStyle w:val="000000000000" w:firstRow="0" w:lastRow="0" w:firstColumn="0" w:lastColumn="0" w:oddVBand="0" w:evenVBand="0" w:oddHBand="0" w:evenHBand="0" w:firstRowFirstColumn="0" w:firstRowLastColumn="0" w:lastRowFirstColumn="0" w:lastRowLastColumn="0"/>
               <w:rPr>
-                <w:color w:val="565656"/>
+                <w:color w:val="2C2E35"/>
                 <w:sz w:val="24"/>
                 <w:szCs w:val="24"/>
               </w:rPr>
@@ -1427,14 +1415,14 @@
             <w:pPr>
               <w:spacing w:line="276" w:lineRule="auto"/>
               <w:rPr>
-                <w:color w:val="565656"/>
-                <w:sz w:val="24"/>
-                <w:szCs w:val="24"/>
-              </w:rPr>
-            </w:pPr>
-            <w:r>
-              <w:rPr>
-                <w:color w:val="565656"/>
+                <w:color w:val="2C2E35"/>
+                <w:sz w:val="24"/>
+                <w:szCs w:val="24"/>
+              </w:rPr>
+            </w:pPr>
+            <w:r>
+              <w:rPr>
+                <w:color w:val="2C2E35"/>
                 <w:sz w:val="24"/>
                 <w:szCs w:val="24"/>
               </w:rPr>
@@ -1451,14 +1439,14 @@
               <w:spacing w:line="276" w:lineRule="auto"/>
               <w:cnfStyle w:val="000000100000" w:firstRow="0" w:lastRow="0" w:firstColumn="0" w:lastColumn="0" w:oddVBand="0" w:evenVBand="0" w:oddHBand="1" w:evenHBand="0" w:firstRowFirstColumn="0" w:firstRowLastColumn="0" w:lastRowFirstColumn="0" w:lastRowLastColumn="0"/>
               <w:rPr>
-                <w:color w:val="565656"/>
-                <w:sz w:val="24"/>
-                <w:szCs w:val="24"/>
-              </w:rPr>
-            </w:pPr>
-            <w:r>
-              <w:rPr>
-                <w:color w:val="565656"/>
+                <w:color w:val="2C2E35"/>
+                <w:sz w:val="24"/>
+                <w:szCs w:val="24"/>
+              </w:rPr>
+            </w:pPr>
+            <w:r>
+              <w:rPr>
+                <w:color w:val="2C2E35"/>
                 <w:sz w:val="24"/>
                 <w:szCs w:val="24"/>
               </w:rPr>
@@ -1475,23 +1463,23 @@
               <w:spacing w:line="276" w:lineRule="auto"/>
               <w:cnfStyle w:val="000000100000" w:firstRow="0" w:lastRow="0" w:firstColumn="0" w:lastColumn="0" w:oddVBand="0" w:evenVBand="0" w:oddHBand="1" w:evenHBand="0" w:firstRowFirstColumn="0" w:firstRowLastColumn="0" w:lastRowFirstColumn="0" w:lastRowLastColumn="0"/>
               <w:rPr>
-                <w:color w:val="565656"/>
-                <w:sz w:val="24"/>
-                <w:szCs w:val="24"/>
-              </w:rPr>
-            </w:pPr>
-          </w:p>
-        </w:tc>
-        <w:tc>
-          <w:tcPr>
-            <w:tcW w:w="2079" w:type="dxa"/>
-          </w:tcPr>
-          <w:p>
-            <w:pPr>
-              <w:spacing w:line="276" w:lineRule="auto"/>
-              <w:cnfStyle w:val="000000100000" w:firstRow="0" w:lastRow="0" w:firstColumn="0" w:lastColumn="0" w:oddVBand="0" w:evenVBand="0" w:oddHBand="1" w:evenHBand="0" w:firstRowFirstColumn="0" w:firstRowLastColumn="0" w:lastRowFirstColumn="0" w:lastRowLastColumn="0"/>
-              <w:rPr>
-                <w:color w:val="565656"/>
+                <w:color w:val="2C2E35"/>
+                <w:sz w:val="24"/>
+                <w:szCs w:val="24"/>
+              </w:rPr>
+            </w:pPr>
+          </w:p>
+        </w:tc>
+        <w:tc>
+          <w:tcPr>
+            <w:tcW w:w="2079" w:type="dxa"/>
+          </w:tcPr>
+          <w:p>
+            <w:pPr>
+              <w:spacing w:line="276" w:lineRule="auto"/>
+              <w:cnfStyle w:val="000000100000" w:firstRow="0" w:lastRow="0" w:firstColumn="0" w:lastColumn="0" w:oddVBand="0" w:evenVBand="0" w:oddHBand="1" w:evenHBand="0" w:firstRowFirstColumn="0" w:firstRowLastColumn="0" w:lastRowFirstColumn="0" w:lastRowLastColumn="0"/>
+              <w:rPr>
+                <w:color w:val="2C2E35"/>
                 <w:sz w:val="24"/>
                 <w:szCs w:val="24"/>
               </w:rPr>
@@ -1509,14 +1497,14 @@
             <w:pPr>
               <w:spacing w:line="276" w:lineRule="auto"/>
               <w:rPr>
-                <w:color w:val="565656"/>
-                <w:sz w:val="24"/>
-                <w:szCs w:val="24"/>
-              </w:rPr>
-            </w:pPr>
-            <w:r>
-              <w:rPr>
-                <w:color w:val="565656"/>
+                <w:color w:val="2C2E35"/>
+                <w:sz w:val="24"/>
+                <w:szCs w:val="24"/>
+              </w:rPr>
+            </w:pPr>
+            <w:r>
+              <w:rPr>
+                <w:color w:val="2C2E35"/>
                 <w:sz w:val="24"/>
                 <w:szCs w:val="24"/>
               </w:rPr>
@@ -1533,14 +1521,14 @@
               <w:spacing w:line="276" w:lineRule="auto"/>
               <w:cnfStyle w:val="000000000000" w:firstRow="0" w:lastRow="0" w:firstColumn="0" w:lastColumn="0" w:oddVBand="0" w:evenVBand="0" w:oddHBand="0" w:evenHBand="0" w:firstRowFirstColumn="0" w:firstRowLastColumn="0" w:lastRowFirstColumn="0" w:lastRowLastColumn="0"/>
               <w:rPr>
-                <w:color w:val="565656"/>
-                <w:sz w:val="24"/>
-                <w:szCs w:val="24"/>
-              </w:rPr>
-            </w:pPr>
-            <w:r>
-              <w:rPr>
-                <w:color w:val="565656"/>
+                <w:color w:val="2C2E35"/>
+                <w:sz w:val="24"/>
+                <w:szCs w:val="24"/>
+              </w:rPr>
+            </w:pPr>
+            <w:r>
+              <w:rPr>
+                <w:color w:val="2C2E35"/>
                 <w:sz w:val="24"/>
                 <w:szCs w:val="24"/>
               </w:rPr>
@@ -1557,7 +1545,7 @@
               <w:spacing w:line="276" w:lineRule="auto"/>
               <w:cnfStyle w:val="000000000000" w:firstRow="0" w:lastRow="0" w:firstColumn="0" w:lastColumn="0" w:oddVBand="0" w:evenVBand="0" w:oddHBand="0" w:evenHBand="0" w:firstRowFirstColumn="0" w:firstRowLastColumn="0" w:lastRowFirstColumn="0" w:lastRowLastColumn="0"/>
               <w:rPr>
-                <w:color w:val="565656"/>
+                <w:color w:val="2C2E35"/>
                 <w:sz w:val="24"/>
                 <w:szCs w:val="24"/>
               </w:rPr>
@@ -1573,7 +1561,7 @@
               <w:spacing w:line="276" w:lineRule="auto"/>
               <w:cnfStyle w:val="000000000000" w:firstRow="0" w:lastRow="0" w:firstColumn="0" w:lastColumn="0" w:oddVBand="0" w:evenVBand="0" w:oddHBand="0" w:evenHBand="0" w:firstRowFirstColumn="0" w:firstRowLastColumn="0" w:lastRowFirstColumn="0" w:lastRowLastColumn="0"/>
               <w:rPr>
-                <w:color w:val="565656"/>
+                <w:color w:val="2C2E35"/>
                 <w:sz w:val="24"/>
                 <w:szCs w:val="24"/>
               </w:rPr>
@@ -1594,14 +1582,14 @@
             <w:pPr>
               <w:spacing w:line="276" w:lineRule="auto"/>
               <w:rPr>
-                <w:color w:val="565656"/>
-                <w:sz w:val="24"/>
-                <w:szCs w:val="24"/>
-              </w:rPr>
-            </w:pPr>
-            <w:r>
-              <w:rPr>
-                <w:color w:val="565656"/>
+                <w:color w:val="2C2E35"/>
+                <w:sz w:val="24"/>
+                <w:szCs w:val="24"/>
+              </w:rPr>
+            </w:pPr>
+            <w:r>
+              <w:rPr>
+                <w:color w:val="2C2E35"/>
                 <w:sz w:val="24"/>
                 <w:szCs w:val="24"/>
               </w:rPr>
@@ -1618,14 +1606,14 @@
               <w:spacing w:line="276" w:lineRule="auto"/>
               <w:cnfStyle w:val="000000100000" w:firstRow="0" w:lastRow="0" w:firstColumn="0" w:lastColumn="0" w:oddVBand="0" w:evenVBand="0" w:oddHBand="1" w:evenHBand="0" w:firstRowFirstColumn="0" w:firstRowLastColumn="0" w:lastRowFirstColumn="0" w:lastRowLastColumn="0"/>
               <w:rPr>
-                <w:color w:val="565656"/>
-                <w:sz w:val="24"/>
-                <w:szCs w:val="24"/>
-              </w:rPr>
-            </w:pPr>
-            <w:r>
-              <w:rPr>
-                <w:color w:val="565656"/>
+                <w:color w:val="2C2E35"/>
+                <w:sz w:val="24"/>
+                <w:szCs w:val="24"/>
+              </w:rPr>
+            </w:pPr>
+            <w:r>
+              <w:rPr>
+                <w:color w:val="2C2E35"/>
                 <w:sz w:val="24"/>
                 <w:szCs w:val="24"/>
               </w:rPr>
@@ -1642,23 +1630,23 @@
               <w:spacing w:line="276" w:lineRule="auto"/>
               <w:cnfStyle w:val="000000100000" w:firstRow="0" w:lastRow="0" w:firstColumn="0" w:lastColumn="0" w:oddVBand="0" w:evenVBand="0" w:oddHBand="1" w:evenHBand="0" w:firstRowFirstColumn="0" w:firstRowLastColumn="0" w:lastRowFirstColumn="0" w:lastRowLastColumn="0"/>
               <w:rPr>
-                <w:color w:val="565656"/>
-                <w:sz w:val="24"/>
-                <w:szCs w:val="24"/>
-              </w:rPr>
-            </w:pPr>
-          </w:p>
-        </w:tc>
-        <w:tc>
-          <w:tcPr>
-            <w:tcW w:w="2079" w:type="dxa"/>
-          </w:tcPr>
-          <w:p>
-            <w:pPr>
-              <w:spacing w:line="276" w:lineRule="auto"/>
-              <w:cnfStyle w:val="000000100000" w:firstRow="0" w:lastRow="0" w:firstColumn="0" w:lastColumn="0" w:oddVBand="0" w:evenVBand="0" w:oddHBand="1" w:evenHBand="0" w:firstRowFirstColumn="0" w:firstRowLastColumn="0" w:lastRowFirstColumn="0" w:lastRowLastColumn="0"/>
-              <w:rPr>
-                <w:color w:val="565656"/>
+                <w:color w:val="2C2E35"/>
+                <w:sz w:val="24"/>
+                <w:szCs w:val="24"/>
+              </w:rPr>
+            </w:pPr>
+          </w:p>
+        </w:tc>
+        <w:tc>
+          <w:tcPr>
+            <w:tcW w:w="2079" w:type="dxa"/>
+          </w:tcPr>
+          <w:p>
+            <w:pPr>
+              <w:spacing w:line="276" w:lineRule="auto"/>
+              <w:cnfStyle w:val="000000100000" w:firstRow="0" w:lastRow="0" w:firstColumn="0" w:lastColumn="0" w:oddVBand="0" w:evenVBand="0" w:oddHBand="1" w:evenHBand="0" w:firstRowFirstColumn="0" w:firstRowLastColumn="0" w:lastRowFirstColumn="0" w:lastRowLastColumn="0"/>
+              <w:rPr>
+                <w:color w:val="2C2E35"/>
                 <w:sz w:val="24"/>
                 <w:szCs w:val="24"/>
               </w:rPr>
@@ -1671,7 +1659,7 @@
       <w:pPr>
         <w:spacing w:line="276" w:lineRule="auto"/>
         <w:rPr>
-          <w:color w:val="565656"/>
+          <w:color w:val="2C2E35"/>
           <w:sz w:val="28"/>
           <w:szCs w:val="28"/>
         </w:rPr>
@@ -1683,7 +1671,7 @@
         <w:rPr>
           <w:b/>
           <w:bCs/>
-          <w:color w:val="565656"/>
+          <w:color w:val="2C2E35"/>
           <w:sz w:val="28"/>
           <w:szCs w:val="28"/>
         </w:rPr>
@@ -1692,7 +1680,7 @@
         <w:rPr>
           <w:b/>
           <w:bCs/>
-          <w:color w:val="565656"/>
+          <w:color w:val="2C2E35"/>
           <w:sz w:val="28"/>
           <w:szCs w:val="28"/>
         </w:rPr>
@@ -1724,14 +1712,14 @@
             <w:pPr>
               <w:spacing w:line="276" w:lineRule="auto"/>
               <w:rPr>
-                <w:color w:val="565656"/>
-                <w:sz w:val="24"/>
-                <w:szCs w:val="24"/>
-              </w:rPr>
-            </w:pPr>
-            <w:r>
-              <w:rPr>
-                <w:color w:val="565656"/>
+                <w:color w:val="2C2E35"/>
+                <w:sz w:val="24"/>
+                <w:szCs w:val="24"/>
+              </w:rPr>
+            </w:pPr>
+            <w:r>
+              <w:rPr>
+                <w:color w:val="2C2E35"/>
                 <w:sz w:val="24"/>
                 <w:szCs w:val="24"/>
               </w:rPr>
@@ -1748,14 +1736,14 @@
               <w:spacing w:line="276" w:lineRule="auto"/>
               <w:cnfStyle w:val="000000100000" w:firstRow="0" w:lastRow="0" w:firstColumn="0" w:lastColumn="0" w:oddVBand="0" w:evenVBand="0" w:oddHBand="1" w:evenHBand="0" w:firstRowFirstColumn="0" w:firstRowLastColumn="0" w:lastRowFirstColumn="0" w:lastRowLastColumn="0"/>
               <w:rPr>
-                <w:color w:val="565656"/>
-                <w:sz w:val="24"/>
-                <w:szCs w:val="24"/>
-              </w:rPr>
-            </w:pPr>
-            <w:r>
-              <w:rPr>
-                <w:color w:val="565656"/>
+                <w:color w:val="2C2E35"/>
+                <w:sz w:val="24"/>
+                <w:szCs w:val="24"/>
+              </w:rPr>
+            </w:pPr>
+            <w:r>
+              <w:rPr>
+                <w:color w:val="2C2E35"/>
                 <w:sz w:val="24"/>
                 <w:szCs w:val="24"/>
               </w:rPr>
@@ -1772,23 +1760,23 @@
               <w:spacing w:line="276" w:lineRule="auto"/>
               <w:cnfStyle w:val="000000100000" w:firstRow="0" w:lastRow="0" w:firstColumn="0" w:lastColumn="0" w:oddVBand="0" w:evenVBand="0" w:oddHBand="1" w:evenHBand="0" w:firstRowFirstColumn="0" w:firstRowLastColumn="0" w:lastRowFirstColumn="0" w:lastRowLastColumn="0"/>
               <w:rPr>
-                <w:color w:val="565656"/>
-                <w:sz w:val="24"/>
-                <w:szCs w:val="24"/>
-              </w:rPr>
-            </w:pPr>
-          </w:p>
-        </w:tc>
-        <w:tc>
-          <w:tcPr>
-            <w:tcW w:w="2079" w:type="dxa"/>
-          </w:tcPr>
-          <w:p>
-            <w:pPr>
-              <w:spacing w:line="276" w:lineRule="auto"/>
-              <w:cnfStyle w:val="000000100000" w:firstRow="0" w:lastRow="0" w:firstColumn="0" w:lastColumn="0" w:oddVBand="0" w:evenVBand="0" w:oddHBand="1" w:evenHBand="0" w:firstRowFirstColumn="0" w:firstRowLastColumn="0" w:lastRowFirstColumn="0" w:lastRowLastColumn="0"/>
-              <w:rPr>
-                <w:color w:val="565656"/>
+                <w:color w:val="2C2E35"/>
+                <w:sz w:val="24"/>
+                <w:szCs w:val="24"/>
+              </w:rPr>
+            </w:pPr>
+          </w:p>
+        </w:tc>
+        <w:tc>
+          <w:tcPr>
+            <w:tcW w:w="2079" w:type="dxa"/>
+          </w:tcPr>
+          <w:p>
+            <w:pPr>
+              <w:spacing w:line="276" w:lineRule="auto"/>
+              <w:cnfStyle w:val="000000100000" w:firstRow="0" w:lastRow="0" w:firstColumn="0" w:lastColumn="0" w:oddVBand="0" w:evenVBand="0" w:oddHBand="1" w:evenHBand="0" w:firstRowFirstColumn="0" w:firstRowLastColumn="0" w:lastRowFirstColumn="0" w:lastRowLastColumn="0"/>
+              <w:rPr>
+                <w:color w:val="2C2E35"/>
                 <w:sz w:val="24"/>
                 <w:szCs w:val="24"/>
               </w:rPr>
@@ -1806,14 +1794,14 @@
             <w:pPr>
               <w:spacing w:line="276" w:lineRule="auto"/>
               <w:rPr>
-                <w:color w:val="565656"/>
-                <w:sz w:val="24"/>
-                <w:szCs w:val="24"/>
-              </w:rPr>
-            </w:pPr>
-            <w:r>
-              <w:rPr>
-                <w:color w:val="565656"/>
+                <w:color w:val="2C2E35"/>
+                <w:sz w:val="24"/>
+                <w:szCs w:val="24"/>
+              </w:rPr>
+            </w:pPr>
+            <w:r>
+              <w:rPr>
+                <w:color w:val="2C2E35"/>
                 <w:sz w:val="24"/>
                 <w:szCs w:val="24"/>
               </w:rPr>
@@ -1830,14 +1818,14 @@
               <w:spacing w:line="276" w:lineRule="auto"/>
               <w:cnfStyle w:val="000000000000" w:firstRow="0" w:lastRow="0" w:firstColumn="0" w:lastColumn="0" w:oddVBand="0" w:evenVBand="0" w:oddHBand="0" w:evenHBand="0" w:firstRowFirstColumn="0" w:firstRowLastColumn="0" w:lastRowFirstColumn="0" w:lastRowLastColumn="0"/>
               <w:rPr>
-                <w:color w:val="565656"/>
-                <w:sz w:val="24"/>
-                <w:szCs w:val="24"/>
-              </w:rPr>
-            </w:pPr>
-            <w:r>
-              <w:rPr>
-                <w:color w:val="565656"/>
+                <w:color w:val="2C2E35"/>
+                <w:sz w:val="24"/>
+                <w:szCs w:val="24"/>
+              </w:rPr>
+            </w:pPr>
+            <w:r>
+              <w:rPr>
+                <w:color w:val="2C2E35"/>
                 <w:sz w:val="24"/>
                 <w:szCs w:val="24"/>
               </w:rPr>
@@ -1845,7 +1833,7 @@
             </w:r>
             <w:r>
               <w:rPr>
-                <w:color w:val="565656"/>
+                <w:color w:val="2C2E35"/>
                 <w:sz w:val="24"/>
                 <w:szCs w:val="24"/>
               </w:rPr>
@@ -1862,7 +1850,7 @@
               <w:spacing w:line="276" w:lineRule="auto"/>
               <w:cnfStyle w:val="000000000000" w:firstRow="0" w:lastRow="0" w:firstColumn="0" w:lastColumn="0" w:oddVBand="0" w:evenVBand="0" w:oddHBand="0" w:evenHBand="0" w:firstRowFirstColumn="0" w:firstRowLastColumn="0" w:lastRowFirstColumn="0" w:lastRowLastColumn="0"/>
               <w:rPr>
-                <w:color w:val="565656"/>
+                <w:color w:val="2C2E35"/>
                 <w:sz w:val="24"/>
                 <w:szCs w:val="24"/>
               </w:rPr>
@@ -1878,7 +1866,7 @@
               <w:spacing w:line="276" w:lineRule="auto"/>
               <w:cnfStyle w:val="000000000000" w:firstRow="0" w:lastRow="0" w:firstColumn="0" w:lastColumn="0" w:oddVBand="0" w:evenVBand="0" w:oddHBand="0" w:evenHBand="0" w:firstRowFirstColumn="0" w:firstRowLastColumn="0" w:lastRowFirstColumn="0" w:lastRowLastColumn="0"/>
               <w:rPr>
-                <w:color w:val="565656"/>
+                <w:color w:val="2C2E35"/>
                 <w:sz w:val="24"/>
                 <w:szCs w:val="24"/>
               </w:rPr>
@@ -1899,14 +1887,14 @@
             <w:pPr>
               <w:spacing w:line="276" w:lineRule="auto"/>
               <w:rPr>
-                <w:color w:val="565656"/>
-                <w:sz w:val="24"/>
-                <w:szCs w:val="24"/>
-              </w:rPr>
-            </w:pPr>
-            <w:r>
-              <w:rPr>
-                <w:color w:val="565656"/>
+                <w:color w:val="2C2E35"/>
+                <w:sz w:val="24"/>
+                <w:szCs w:val="24"/>
+              </w:rPr>
+            </w:pPr>
+            <w:r>
+              <w:rPr>
+                <w:color w:val="2C2E35"/>
                 <w:sz w:val="24"/>
                 <w:szCs w:val="24"/>
               </w:rPr>
@@ -1923,14 +1911,14 @@
               <w:spacing w:line="276" w:lineRule="auto"/>
               <w:cnfStyle w:val="000000100000" w:firstRow="0" w:lastRow="0" w:firstColumn="0" w:lastColumn="0" w:oddVBand="0" w:evenVBand="0" w:oddHBand="1" w:evenHBand="0" w:firstRowFirstColumn="0" w:firstRowLastColumn="0" w:lastRowFirstColumn="0" w:lastRowLastColumn="0"/>
               <w:rPr>
-                <w:color w:val="565656"/>
-                <w:sz w:val="24"/>
-                <w:szCs w:val="24"/>
-              </w:rPr>
-            </w:pPr>
-            <w:r>
-              <w:rPr>
-                <w:color w:val="565656"/>
+                <w:color w:val="2C2E35"/>
+                <w:sz w:val="24"/>
+                <w:szCs w:val="24"/>
+              </w:rPr>
+            </w:pPr>
+            <w:r>
+              <w:rPr>
+                <w:color w:val="2C2E35"/>
                 <w:sz w:val="24"/>
                 <w:szCs w:val="24"/>
               </w:rPr>
@@ -1947,23 +1935,23 @@
               <w:spacing w:line="276" w:lineRule="auto"/>
               <w:cnfStyle w:val="000000100000" w:firstRow="0" w:lastRow="0" w:firstColumn="0" w:lastColumn="0" w:oddVBand="0" w:evenVBand="0" w:oddHBand="1" w:evenHBand="0" w:firstRowFirstColumn="0" w:firstRowLastColumn="0" w:lastRowFirstColumn="0" w:lastRowLastColumn="0"/>
               <w:rPr>
-                <w:color w:val="565656"/>
-                <w:sz w:val="24"/>
-                <w:szCs w:val="24"/>
-              </w:rPr>
-            </w:pPr>
-          </w:p>
-        </w:tc>
-        <w:tc>
-          <w:tcPr>
-            <w:tcW w:w="2079" w:type="dxa"/>
-          </w:tcPr>
-          <w:p>
-            <w:pPr>
-              <w:spacing w:line="276" w:lineRule="auto"/>
-              <w:cnfStyle w:val="000000100000" w:firstRow="0" w:lastRow="0" w:firstColumn="0" w:lastColumn="0" w:oddVBand="0" w:evenVBand="0" w:oddHBand="1" w:evenHBand="0" w:firstRowFirstColumn="0" w:firstRowLastColumn="0" w:lastRowFirstColumn="0" w:lastRowLastColumn="0"/>
-              <w:rPr>
-                <w:color w:val="565656"/>
+                <w:color w:val="2C2E35"/>
+                <w:sz w:val="24"/>
+                <w:szCs w:val="24"/>
+              </w:rPr>
+            </w:pPr>
+          </w:p>
+        </w:tc>
+        <w:tc>
+          <w:tcPr>
+            <w:tcW w:w="2079" w:type="dxa"/>
+          </w:tcPr>
+          <w:p>
+            <w:pPr>
+              <w:spacing w:line="276" w:lineRule="auto"/>
+              <w:cnfStyle w:val="000000100000" w:firstRow="0" w:lastRow="0" w:firstColumn="0" w:lastColumn="0" w:oddVBand="0" w:evenVBand="0" w:oddHBand="1" w:evenHBand="0" w:firstRowFirstColumn="0" w:firstRowLastColumn="0" w:lastRowFirstColumn="0" w:lastRowLastColumn="0"/>
+              <w:rPr>
+                <w:color w:val="2C2E35"/>
                 <w:sz w:val="24"/>
                 <w:szCs w:val="24"/>
               </w:rPr>
@@ -1981,14 +1969,14 @@
             <w:pPr>
               <w:spacing w:line="276" w:lineRule="auto"/>
               <w:rPr>
-                <w:color w:val="565656"/>
-                <w:sz w:val="24"/>
-                <w:szCs w:val="24"/>
-              </w:rPr>
-            </w:pPr>
-            <w:r>
-              <w:rPr>
-                <w:color w:val="565656"/>
+                <w:color w:val="2C2E35"/>
+                <w:sz w:val="24"/>
+                <w:szCs w:val="24"/>
+              </w:rPr>
+            </w:pPr>
+            <w:r>
+              <w:rPr>
+                <w:color w:val="2C2E35"/>
                 <w:sz w:val="24"/>
                 <w:szCs w:val="24"/>
               </w:rPr>
@@ -2005,14 +1993,14 @@
               <w:spacing w:line="276" w:lineRule="auto"/>
               <w:cnfStyle w:val="000000000000" w:firstRow="0" w:lastRow="0" w:firstColumn="0" w:lastColumn="0" w:oddVBand="0" w:evenVBand="0" w:oddHBand="0" w:evenHBand="0" w:firstRowFirstColumn="0" w:firstRowLastColumn="0" w:lastRowFirstColumn="0" w:lastRowLastColumn="0"/>
               <w:rPr>
-                <w:color w:val="565656"/>
-                <w:sz w:val="24"/>
-                <w:szCs w:val="24"/>
-              </w:rPr>
-            </w:pPr>
-            <w:r>
-              <w:rPr>
-                <w:color w:val="565656"/>
+                <w:color w:val="2C2E35"/>
+                <w:sz w:val="24"/>
+                <w:szCs w:val="24"/>
+              </w:rPr>
+            </w:pPr>
+            <w:r>
+              <w:rPr>
+                <w:color w:val="2C2E35"/>
                 <w:sz w:val="24"/>
                 <w:szCs w:val="24"/>
               </w:rPr>
@@ -2020,7 +2008,7 @@
             </w:r>
             <w:r>
               <w:rPr>
-                <w:color w:val="565656"/>
+                <w:color w:val="2C2E35"/>
                 <w:sz w:val="24"/>
                 <w:szCs w:val="24"/>
               </w:rPr>
@@ -2037,7 +2025,7 @@
               <w:spacing w:line="276" w:lineRule="auto"/>
               <w:cnfStyle w:val="000000000000" w:firstRow="0" w:lastRow="0" w:firstColumn="0" w:lastColumn="0" w:oddVBand="0" w:evenVBand="0" w:oddHBand="0" w:evenHBand="0" w:firstRowFirstColumn="0" w:firstRowLastColumn="0" w:lastRowFirstColumn="0" w:lastRowLastColumn="0"/>
               <w:rPr>
-                <w:color w:val="565656"/>
+                <w:color w:val="2C2E35"/>
                 <w:sz w:val="24"/>
                 <w:szCs w:val="24"/>
               </w:rPr>
@@ -2053,7 +2041,7 @@
               <w:spacing w:line="276" w:lineRule="auto"/>
               <w:cnfStyle w:val="000000000000" w:firstRow="0" w:lastRow="0" w:firstColumn="0" w:lastColumn="0" w:oddVBand="0" w:evenVBand="0" w:oddHBand="0" w:evenHBand="0" w:firstRowFirstColumn="0" w:firstRowLastColumn="0" w:lastRowFirstColumn="0" w:lastRowLastColumn="0"/>
               <w:rPr>
-                <w:color w:val="565656"/>
+                <w:color w:val="2C2E35"/>
                 <w:sz w:val="24"/>
                 <w:szCs w:val="24"/>
               </w:rPr>
@@ -2066,7 +2054,7 @@
       <w:pPr>
         <w:spacing w:line="276" w:lineRule="auto"/>
         <w:rPr>
-          <w:color w:val="565656"/>
+          <w:color w:val="2C2E35"/>
           <w:sz w:val="28"/>
           <w:szCs w:val="28"/>
         </w:rPr>
@@ -2079,7 +2067,7 @@
           <w:b/>
           <w:bCs/>
           <w:smallCaps/>
-          <w:color w:val="565656"/>
+          <w:color w:val="2C2E35"/>
           <w:sz w:val="36"/>
           <w:szCs w:val="36"/>
         </w:rPr>
@@ -2099,7 +2087,7 @@
           <w:b/>
           <w:bCs/>
           <w:smallCaps/>
-          <w:color w:val="565656"/>
+          <w:color w:val="2C2E35"/>
           <w:sz w:val="40"/>
           <w:szCs w:val="40"/>
         </w:rPr>
@@ -2109,7 +2097,7 @@
           <w:b/>
           <w:bCs/>
           <w:smallCaps/>
-          <w:color w:val="565656"/>
+          <w:color w:val="2C2E35"/>
           <w:sz w:val="40"/>
           <w:szCs w:val="40"/>
         </w:rPr>
@@ -2124,7 +2112,7 @@
         <w:rPr>
           <w:b/>
           <w:bCs/>
-          <w:color w:val="565656"/>
+          <w:color w:val="2C2E35"/>
           <w:sz w:val="28"/>
           <w:szCs w:val="28"/>
         </w:rPr>
@@ -2141,15 +2129,15 @@
           <w:b/>
           <w:bCs/>
           <w:noProof/>
-          <w:color w:val="565656"/>
+          <w:color w:val="2C2E35"/>
           <w:sz w:val="28"/>
           <w:szCs w:val="28"/>
         </w:rPr>
         <w:drawing>
-          <wp:inline distT="0" distB="0" distL="0" distR="0" wp14:anchorId="39DE6F45" wp14:editId="3BEA3EE4">
+          <wp:inline distT="0" distB="0" distL="0" distR="0" wp14:anchorId="159D4496" wp14:editId="5A12E14F">
             <wp:extent cx="304800" cy="304800"/>
             <wp:effectExtent l="0" t="0" r="0" b="0"/>
-            <wp:docPr id="12" name="Picture 12"/>
+            <wp:docPr id="4" name="Graphic 4"/>
             <wp:cNvGraphicFramePr>
               <a:graphicFrameLocks xmlns:a="http://schemas.openxmlformats.org/drawingml/2006/main" noChangeAspect="1"/>
             </wp:cNvGraphicFramePr>
@@ -2157,25 +2145,25 @@
               <a:graphicData uri="http://schemas.openxmlformats.org/drawingml/2006/picture">
                 <pic:pic xmlns:pic="http://schemas.openxmlformats.org/drawingml/2006/picture">
                   <pic:nvPicPr>
-                    <pic:cNvPr id="0" name="Picture 11"/>
-                    <pic:cNvPicPr>
-                      <a:picLocks noChangeAspect="1" noChangeArrowheads="1"/>
-                    </pic:cNvPicPr>
+                    <pic:cNvPr id="4" name="Graphic 4"/>
+                    <pic:cNvPicPr/>
                   </pic:nvPicPr>
                   <pic:blipFill>
-                    <a:blip r:embed="rId8">
+                    <a:blip r:embed="rId11" cstate="print">
                       <a:extLst>
                         <a:ext uri="{28A0092B-C50C-407E-A947-70E740481C1C}">
                           <a14:useLocalDpi xmlns:a14="http://schemas.microsoft.com/office/drawing/2010/main" val="0"/>
                         </a:ext>
+                        <a:ext uri="{96DAC541-7B7A-43D3-8B79-37D633B846F1}">
+                          <asvg:svgBlip xmlns:asvg="http://schemas.microsoft.com/office/drawing/2016/SVG/main" r:embed="rId12"/>
+                        </a:ext>
                       </a:extLst>
                     </a:blip>
-                    <a:srcRect/>
                     <a:stretch>
                       <a:fillRect/>
                     </a:stretch>
                   </pic:blipFill>
-                  <pic:spPr bwMode="auto">
+                  <pic:spPr>
                     <a:xfrm>
                       <a:off x="0" y="0"/>
                       <a:ext cx="304800" cy="304800"/>
@@ -2183,10 +2171,6 @@
                     <a:prstGeom prst="rect">
                       <a:avLst/>
                     </a:prstGeom>
-                    <a:noFill/>
-                    <a:ln>
-                      <a:noFill/>
-                    </a:ln>
                   </pic:spPr>
                 </pic:pic>
               </a:graphicData>
@@ -2201,7 +2185,7 @@
         <w:rPr>
           <w:b/>
           <w:bCs/>
-          <w:color w:val="565656"/>
+          <w:color w:val="2C2E35"/>
           <w:sz w:val="28"/>
           <w:szCs w:val="28"/>
         </w:rPr>
@@ -2210,7 +2194,7 @@
         <w:rPr>
           <w:b/>
           <w:bCs/>
-          <w:color w:val="565656"/>
+          <w:color w:val="2C2E35"/>
           <w:sz w:val="28"/>
           <w:szCs w:val="28"/>
         </w:rPr>
@@ -2242,14 +2226,14 @@
             <w:pPr>
               <w:spacing w:line="276" w:lineRule="auto"/>
               <w:rPr>
-                <w:color w:val="565656"/>
-                <w:sz w:val="24"/>
-                <w:szCs w:val="24"/>
-              </w:rPr>
-            </w:pPr>
-            <w:r>
-              <w:rPr>
-                <w:color w:val="565656"/>
+                <w:color w:val="2C2E35"/>
+                <w:sz w:val="24"/>
+                <w:szCs w:val="24"/>
+              </w:rPr>
+            </w:pPr>
+            <w:r>
+              <w:rPr>
+                <w:color w:val="2C2E35"/>
                 <w:sz w:val="24"/>
                 <w:szCs w:val="24"/>
               </w:rPr>
@@ -2266,7 +2250,7 @@
               <w:spacing w:line="276" w:lineRule="auto"/>
               <w:cnfStyle w:val="000000100000" w:firstRow="0" w:lastRow="0" w:firstColumn="0" w:lastColumn="0" w:oddVBand="0" w:evenVBand="0" w:oddHBand="1" w:evenHBand="0" w:firstRowFirstColumn="0" w:firstRowLastColumn="0" w:lastRowFirstColumn="0" w:lastRowLastColumn="0"/>
               <w:rPr>
-                <w:color w:val="565656"/>
+                <w:color w:val="2C2E35"/>
                 <w:sz w:val="24"/>
                 <w:szCs w:val="24"/>
               </w:rPr>
@@ -2274,7 +2258,7 @@
             <w:r>
               <w:rPr>
                 <w:rFonts w:ascii="Cambria Math" w:hAnsi="Cambria Math" w:cs="Cambria Math"/>
-                <w:color w:val="565656"/>
+                <w:color w:val="2C2E35"/>
                 <w:sz w:val="20"/>
                 <w:szCs w:val="20"/>
               </w:rPr>
@@ -2283,7 +2267,7 @@
             <w:r>
               <w:rPr>
                 <w:rFonts w:ascii="Cambria Math" w:hAnsi="Cambria Math" w:cs="Cambria Math"/>
-                <w:color w:val="565656"/>
+                <w:color w:val="2C2E35"/>
                 <w:sz w:val="24"/>
                 <w:szCs w:val="24"/>
               </w:rPr>
@@ -2291,7 +2275,7 @@
             </w:r>
             <w:r>
               <w:rPr>
-                <w:color w:val="565656"/>
+                <w:color w:val="2C2E35"/>
                 <w:sz w:val="24"/>
                 <w:szCs w:val="24"/>
               </w:rPr>
@@ -2308,7 +2292,7 @@
               <w:spacing w:line="276" w:lineRule="auto"/>
               <w:cnfStyle w:val="000000100000" w:firstRow="0" w:lastRow="0" w:firstColumn="0" w:lastColumn="0" w:oddVBand="0" w:evenVBand="0" w:oddHBand="1" w:evenHBand="0" w:firstRowFirstColumn="0" w:firstRowLastColumn="0" w:lastRowFirstColumn="0" w:lastRowLastColumn="0"/>
               <w:rPr>
-                <w:color w:val="565656"/>
+                <w:color w:val="2C2E35"/>
                 <w:sz w:val="24"/>
                 <w:szCs w:val="24"/>
               </w:rPr>
@@ -2324,7 +2308,7 @@
               <w:spacing w:line="276" w:lineRule="auto"/>
               <w:cnfStyle w:val="000000100000" w:firstRow="0" w:lastRow="0" w:firstColumn="0" w:lastColumn="0" w:oddVBand="0" w:evenVBand="0" w:oddHBand="1" w:evenHBand="0" w:firstRowFirstColumn="0" w:firstRowLastColumn="0" w:lastRowFirstColumn="0" w:lastRowLastColumn="0"/>
               <w:rPr>
-                <w:color w:val="565656"/>
+                <w:color w:val="2C2E35"/>
                 <w:sz w:val="24"/>
                 <w:szCs w:val="24"/>
               </w:rPr>
@@ -2342,14 +2326,14 @@
             <w:pPr>
               <w:spacing w:line="276" w:lineRule="auto"/>
               <w:rPr>
-                <w:color w:val="565656"/>
-                <w:sz w:val="24"/>
-                <w:szCs w:val="24"/>
-              </w:rPr>
-            </w:pPr>
-            <w:r>
-              <w:rPr>
-                <w:color w:val="565656"/>
+                <w:color w:val="2C2E35"/>
+                <w:sz w:val="24"/>
+                <w:szCs w:val="24"/>
+              </w:rPr>
+            </w:pPr>
+            <w:r>
+              <w:rPr>
+                <w:color w:val="2C2E35"/>
                 <w:sz w:val="24"/>
                 <w:szCs w:val="24"/>
               </w:rPr>
@@ -2366,7 +2350,7 @@
               <w:spacing w:line="276" w:lineRule="auto"/>
               <w:cnfStyle w:val="000000000000" w:firstRow="0" w:lastRow="0" w:firstColumn="0" w:lastColumn="0" w:oddVBand="0" w:evenVBand="0" w:oddHBand="0" w:evenHBand="0" w:firstRowFirstColumn="0" w:firstRowLastColumn="0" w:lastRowFirstColumn="0" w:lastRowLastColumn="0"/>
               <w:rPr>
-                <w:color w:val="565656"/>
+                <w:color w:val="2C2E35"/>
                 <w:sz w:val="24"/>
                 <w:szCs w:val="24"/>
               </w:rPr>
@@ -2374,7 +2358,7 @@
             <w:r>
               <w:rPr>
                 <w:rFonts w:ascii="Cambria Math" w:hAnsi="Cambria Math" w:cs="Cambria Math"/>
-                <w:color w:val="565656"/>
+                <w:color w:val="2C2E35"/>
                 <w:sz w:val="20"/>
                 <w:szCs w:val="20"/>
               </w:rPr>
@@ -2383,7 +2367,7 @@
             <w:r>
               <w:rPr>
                 <w:rFonts w:ascii="Cambria Math" w:hAnsi="Cambria Math" w:cs="Cambria Math"/>
-                <w:color w:val="565656"/>
+                <w:color w:val="2C2E35"/>
                 <w:sz w:val="24"/>
                 <w:szCs w:val="24"/>
               </w:rPr>
@@ -2391,7 +2375,7 @@
             </w:r>
             <w:r>
               <w:rPr>
-                <w:color w:val="565656"/>
+                <w:color w:val="2C2E35"/>
                 <w:sz w:val="24"/>
                 <w:szCs w:val="24"/>
               </w:rPr>
@@ -2408,7 +2392,7 @@
               <w:spacing w:line="276" w:lineRule="auto"/>
               <w:cnfStyle w:val="000000000000" w:firstRow="0" w:lastRow="0" w:firstColumn="0" w:lastColumn="0" w:oddVBand="0" w:evenVBand="0" w:oddHBand="0" w:evenHBand="0" w:firstRowFirstColumn="0" w:firstRowLastColumn="0" w:lastRowFirstColumn="0" w:lastRowLastColumn="0"/>
               <w:rPr>
-                <w:color w:val="565656"/>
+                <w:color w:val="2C2E35"/>
                 <w:sz w:val="24"/>
                 <w:szCs w:val="24"/>
               </w:rPr>
@@ -2424,7 +2408,7 @@
               <w:spacing w:line="276" w:lineRule="auto"/>
               <w:cnfStyle w:val="000000000000" w:firstRow="0" w:lastRow="0" w:firstColumn="0" w:lastColumn="0" w:oddVBand="0" w:evenVBand="0" w:oddHBand="0" w:evenHBand="0" w:firstRowFirstColumn="0" w:firstRowLastColumn="0" w:lastRowFirstColumn="0" w:lastRowLastColumn="0"/>
               <w:rPr>
-                <w:color w:val="565656"/>
+                <w:color w:val="2C2E35"/>
                 <w:sz w:val="24"/>
                 <w:szCs w:val="24"/>
               </w:rPr>
@@ -2445,14 +2429,14 @@
             <w:pPr>
               <w:spacing w:line="276" w:lineRule="auto"/>
               <w:rPr>
-                <w:color w:val="565656"/>
-                <w:sz w:val="24"/>
-                <w:szCs w:val="24"/>
-              </w:rPr>
-            </w:pPr>
-            <w:r>
-              <w:rPr>
-                <w:color w:val="565656"/>
+                <w:color w:val="2C2E35"/>
+                <w:sz w:val="24"/>
+                <w:szCs w:val="24"/>
+              </w:rPr>
+            </w:pPr>
+            <w:r>
+              <w:rPr>
+                <w:color w:val="2C2E35"/>
                 <w:sz w:val="24"/>
                 <w:szCs w:val="24"/>
               </w:rPr>
@@ -2469,7 +2453,7 @@
               <w:spacing w:line="276" w:lineRule="auto"/>
               <w:cnfStyle w:val="000000100000" w:firstRow="0" w:lastRow="0" w:firstColumn="0" w:lastColumn="0" w:oddVBand="0" w:evenVBand="0" w:oddHBand="1" w:evenHBand="0" w:firstRowFirstColumn="0" w:firstRowLastColumn="0" w:lastRowFirstColumn="0" w:lastRowLastColumn="0"/>
               <w:rPr>
-                <w:color w:val="565656"/>
+                <w:color w:val="2C2E35"/>
                 <w:sz w:val="24"/>
                 <w:szCs w:val="24"/>
               </w:rPr>
@@ -2477,7 +2461,7 @@
             <w:r>
               <w:rPr>
                 <w:rFonts w:ascii="Cambria Math" w:hAnsi="Cambria Math" w:cs="Cambria Math"/>
-                <w:color w:val="565656"/>
+                <w:color w:val="2C2E35"/>
                 <w:sz w:val="20"/>
                 <w:szCs w:val="20"/>
               </w:rPr>
@@ -2486,7 +2470,7 @@
             <w:r>
               <w:rPr>
                 <w:rFonts w:ascii="Cambria Math" w:hAnsi="Cambria Math" w:cs="Cambria Math"/>
-                <w:color w:val="565656"/>
+                <w:color w:val="2C2E35"/>
                 <w:sz w:val="24"/>
                 <w:szCs w:val="24"/>
               </w:rPr>
@@ -2494,7 +2478,7 @@
             </w:r>
             <w:r>
               <w:rPr>
-                <w:color w:val="565656"/>
+                <w:color w:val="2C2E35"/>
                 <w:sz w:val="24"/>
                 <w:szCs w:val="24"/>
               </w:rPr>
@@ -2511,7 +2495,7 @@
               <w:spacing w:line="276" w:lineRule="auto"/>
               <w:cnfStyle w:val="000000100000" w:firstRow="0" w:lastRow="0" w:firstColumn="0" w:lastColumn="0" w:oddVBand="0" w:evenVBand="0" w:oddHBand="1" w:evenHBand="0" w:firstRowFirstColumn="0" w:firstRowLastColumn="0" w:lastRowFirstColumn="0" w:lastRowLastColumn="0"/>
               <w:rPr>
-                <w:color w:val="565656"/>
+                <w:color w:val="2C2E35"/>
                 <w:sz w:val="24"/>
                 <w:szCs w:val="24"/>
               </w:rPr>
@@ -2527,7 +2511,7 @@
               <w:spacing w:line="276" w:lineRule="auto"/>
               <w:cnfStyle w:val="000000100000" w:firstRow="0" w:lastRow="0" w:firstColumn="0" w:lastColumn="0" w:oddVBand="0" w:evenVBand="0" w:oddHBand="1" w:evenHBand="0" w:firstRowFirstColumn="0" w:firstRowLastColumn="0" w:lastRowFirstColumn="0" w:lastRowLastColumn="0"/>
               <w:rPr>
-                <w:color w:val="565656"/>
+                <w:color w:val="2C2E35"/>
                 <w:sz w:val="24"/>
                 <w:szCs w:val="24"/>
               </w:rPr>
@@ -2545,14 +2529,14 @@
             <w:pPr>
               <w:spacing w:line="276" w:lineRule="auto"/>
               <w:rPr>
-                <w:color w:val="565656"/>
-                <w:sz w:val="24"/>
-                <w:szCs w:val="24"/>
-              </w:rPr>
-            </w:pPr>
-            <w:r>
-              <w:rPr>
-                <w:color w:val="565656"/>
+                <w:color w:val="2C2E35"/>
+                <w:sz w:val="24"/>
+                <w:szCs w:val="24"/>
+              </w:rPr>
+            </w:pPr>
+            <w:r>
+              <w:rPr>
+                <w:color w:val="2C2E35"/>
                 <w:sz w:val="24"/>
                 <w:szCs w:val="24"/>
               </w:rPr>
@@ -2569,7 +2553,7 @@
               <w:spacing w:line="276" w:lineRule="auto"/>
               <w:cnfStyle w:val="000000000000" w:firstRow="0" w:lastRow="0" w:firstColumn="0" w:lastColumn="0" w:oddVBand="0" w:evenVBand="0" w:oddHBand="0" w:evenHBand="0" w:firstRowFirstColumn="0" w:firstRowLastColumn="0" w:lastRowFirstColumn="0" w:lastRowLastColumn="0"/>
               <w:rPr>
-                <w:color w:val="565656"/>
+                <w:color w:val="2C2E35"/>
                 <w:sz w:val="24"/>
                 <w:szCs w:val="24"/>
               </w:rPr>
@@ -2577,7 +2561,7 @@
             <w:r>
               <w:rPr>
                 <w:rFonts w:ascii="Cambria Math" w:hAnsi="Cambria Math" w:cs="Cambria Math"/>
-                <w:color w:val="565656"/>
+                <w:color w:val="2C2E35"/>
                 <w:sz w:val="20"/>
                 <w:szCs w:val="20"/>
               </w:rPr>
@@ -2586,7 +2570,7 @@
             <w:r>
               <w:rPr>
                 <w:rFonts w:ascii="Cambria Math" w:hAnsi="Cambria Math" w:cs="Cambria Math"/>
-                <w:color w:val="565656"/>
+                <w:color w:val="2C2E35"/>
                 <w:sz w:val="24"/>
                 <w:szCs w:val="24"/>
               </w:rPr>
@@ -2594,7 +2578,7 @@
             </w:r>
             <w:r>
               <w:rPr>
-                <w:color w:val="565656"/>
+                <w:color w:val="2C2E35"/>
                 <w:sz w:val="24"/>
                 <w:szCs w:val="24"/>
               </w:rPr>
@@ -2611,7 +2595,7 @@
               <w:spacing w:line="276" w:lineRule="auto"/>
               <w:cnfStyle w:val="000000000000" w:firstRow="0" w:lastRow="0" w:firstColumn="0" w:lastColumn="0" w:oddVBand="0" w:evenVBand="0" w:oddHBand="0" w:evenHBand="0" w:firstRowFirstColumn="0" w:firstRowLastColumn="0" w:lastRowFirstColumn="0" w:lastRowLastColumn="0"/>
               <w:rPr>
-                <w:color w:val="565656"/>
+                <w:color w:val="2C2E35"/>
                 <w:sz w:val="24"/>
                 <w:szCs w:val="24"/>
               </w:rPr>
@@ -2627,7 +2611,7 @@
               <w:spacing w:line="276" w:lineRule="auto"/>
               <w:cnfStyle w:val="000000000000" w:firstRow="0" w:lastRow="0" w:firstColumn="0" w:lastColumn="0" w:oddVBand="0" w:evenVBand="0" w:oddHBand="0" w:evenHBand="0" w:firstRowFirstColumn="0" w:firstRowLastColumn="0" w:lastRowFirstColumn="0" w:lastRowLastColumn="0"/>
               <w:rPr>
-                <w:color w:val="565656"/>
+                <w:color w:val="2C2E35"/>
                 <w:sz w:val="24"/>
                 <w:szCs w:val="24"/>
               </w:rPr>
@@ -2640,7 +2624,7 @@
       <w:pPr>
         <w:spacing w:line="276" w:lineRule="auto"/>
         <w:rPr>
-          <w:color w:val="565656"/>
+          <w:color w:val="2C2E35"/>
           <w:sz w:val="28"/>
           <w:szCs w:val="28"/>
         </w:rPr>
@@ -2652,7 +2636,7 @@
         <w:rPr>
           <w:b/>
           <w:bCs/>
-          <w:color w:val="565656"/>
+          <w:color w:val="2C2E35"/>
           <w:sz w:val="28"/>
           <w:szCs w:val="28"/>
         </w:rPr>
@@ -2661,7 +2645,7 @@
         <w:rPr>
           <w:b/>
           <w:bCs/>
-          <w:color w:val="565656"/>
+          <w:color w:val="2C2E35"/>
           <w:sz w:val="28"/>
           <w:szCs w:val="28"/>
         </w:rPr>
@@ -2693,14 +2677,14 @@
             <w:pPr>
               <w:spacing w:line="276" w:lineRule="auto"/>
               <w:rPr>
-                <w:color w:val="565656"/>
-                <w:sz w:val="24"/>
-                <w:szCs w:val="24"/>
-              </w:rPr>
-            </w:pPr>
-            <w:r>
-              <w:rPr>
-                <w:color w:val="565656"/>
+                <w:color w:val="2C2E35"/>
+                <w:sz w:val="24"/>
+                <w:szCs w:val="24"/>
+              </w:rPr>
+            </w:pPr>
+            <w:r>
+              <w:rPr>
+                <w:color w:val="2C2E35"/>
                 <w:sz w:val="24"/>
                 <w:szCs w:val="24"/>
               </w:rPr>
@@ -2717,7 +2701,7 @@
               <w:spacing w:line="276" w:lineRule="auto"/>
               <w:cnfStyle w:val="000000100000" w:firstRow="0" w:lastRow="0" w:firstColumn="0" w:lastColumn="0" w:oddVBand="0" w:evenVBand="0" w:oddHBand="1" w:evenHBand="0" w:firstRowFirstColumn="0" w:firstRowLastColumn="0" w:lastRowFirstColumn="0" w:lastRowLastColumn="0"/>
               <w:rPr>
-                <w:color w:val="565656"/>
+                <w:color w:val="2C2E35"/>
                 <w:sz w:val="24"/>
                 <w:szCs w:val="24"/>
               </w:rPr>
@@ -2725,7 +2709,7 @@
             <w:r>
               <w:rPr>
                 <w:rFonts w:ascii="Cambria Math" w:hAnsi="Cambria Math" w:cs="Cambria Math"/>
-                <w:color w:val="565656"/>
+                <w:color w:val="2C2E35"/>
                 <w:sz w:val="20"/>
                 <w:szCs w:val="20"/>
               </w:rPr>
@@ -2734,7 +2718,7 @@
             <w:r>
               <w:rPr>
                 <w:rFonts w:ascii="Cambria Math" w:hAnsi="Cambria Math" w:cs="Cambria Math"/>
-                <w:color w:val="565656"/>
+                <w:color w:val="2C2E35"/>
                 <w:sz w:val="24"/>
                 <w:szCs w:val="24"/>
               </w:rPr>
@@ -2742,7 +2726,7 @@
             </w:r>
             <w:r>
               <w:rPr>
-                <w:color w:val="565656"/>
+                <w:color w:val="2C2E35"/>
                 <w:sz w:val="24"/>
                 <w:szCs w:val="24"/>
               </w:rPr>
@@ -2759,7 +2743,7 @@
               <w:spacing w:line="276" w:lineRule="auto"/>
               <w:cnfStyle w:val="000000100000" w:firstRow="0" w:lastRow="0" w:firstColumn="0" w:lastColumn="0" w:oddVBand="0" w:evenVBand="0" w:oddHBand="1" w:evenHBand="0" w:firstRowFirstColumn="0" w:firstRowLastColumn="0" w:lastRowFirstColumn="0" w:lastRowLastColumn="0"/>
               <w:rPr>
-                <w:color w:val="565656"/>
+                <w:color w:val="2C2E35"/>
                 <w:sz w:val="24"/>
                 <w:szCs w:val="24"/>
               </w:rPr>
@@ -2767,7 +2751,7 @@
             <w:r>
               <w:rPr>
                 <w:rFonts w:ascii="Cambria Math" w:hAnsi="Cambria Math" w:cs="Cambria Math"/>
-                <w:color w:val="565656"/>
+                <w:color w:val="2C2E35"/>
                 <w:sz w:val="20"/>
                 <w:szCs w:val="20"/>
               </w:rPr>
@@ -2776,7 +2760,7 @@
             <w:r>
               <w:rPr>
                 <w:rFonts w:ascii="Cambria Math" w:hAnsi="Cambria Math" w:cs="Cambria Math"/>
-                <w:color w:val="565656"/>
+                <w:color w:val="2C2E35"/>
                 <w:sz w:val="24"/>
                 <w:szCs w:val="24"/>
               </w:rPr>
@@ -2784,7 +2768,7 @@
             </w:r>
             <w:r>
               <w:rPr>
-                <w:color w:val="565656"/>
+                <w:color w:val="2C2E35"/>
                 <w:sz w:val="24"/>
                 <w:szCs w:val="24"/>
               </w:rPr>
@@ -2801,7 +2785,7 @@
               <w:spacing w:line="276" w:lineRule="auto"/>
               <w:cnfStyle w:val="000000100000" w:firstRow="0" w:lastRow="0" w:firstColumn="0" w:lastColumn="0" w:oddVBand="0" w:evenVBand="0" w:oddHBand="1" w:evenHBand="0" w:firstRowFirstColumn="0" w:firstRowLastColumn="0" w:lastRowFirstColumn="0" w:lastRowLastColumn="0"/>
               <w:rPr>
-                <w:color w:val="565656"/>
+                <w:color w:val="2C2E35"/>
                 <w:sz w:val="24"/>
                 <w:szCs w:val="24"/>
               </w:rPr>
@@ -2809,7 +2793,7 @@
             <w:r>
               <w:rPr>
                 <w:rFonts w:ascii="Cambria Math" w:hAnsi="Cambria Math" w:cs="Cambria Math"/>
-                <w:color w:val="565656"/>
+                <w:color w:val="2C2E35"/>
                 <w:sz w:val="20"/>
                 <w:szCs w:val="20"/>
               </w:rPr>
@@ -2818,7 +2802,7 @@
             <w:r>
               <w:rPr>
                 <w:rFonts w:ascii="Cambria Math" w:hAnsi="Cambria Math" w:cs="Cambria Math"/>
-                <w:color w:val="565656"/>
+                <w:color w:val="2C2E35"/>
                 <w:sz w:val="24"/>
                 <w:szCs w:val="24"/>
               </w:rPr>
@@ -2826,7 +2810,7 @@
             </w:r>
             <w:r>
               <w:rPr>
-                <w:color w:val="565656"/>
+                <w:color w:val="2C2E35"/>
                 <w:sz w:val="24"/>
                 <w:szCs w:val="24"/>
               </w:rPr>
@@ -2845,14 +2829,14 @@
             <w:pPr>
               <w:spacing w:line="276" w:lineRule="auto"/>
               <w:rPr>
-                <w:color w:val="565656"/>
-                <w:sz w:val="24"/>
-                <w:szCs w:val="24"/>
-              </w:rPr>
-            </w:pPr>
-            <w:r>
-              <w:rPr>
-                <w:color w:val="565656"/>
+                <w:color w:val="2C2E35"/>
+                <w:sz w:val="24"/>
+                <w:szCs w:val="24"/>
+              </w:rPr>
+            </w:pPr>
+            <w:r>
+              <w:rPr>
+                <w:color w:val="2C2E35"/>
                 <w:sz w:val="24"/>
                 <w:szCs w:val="24"/>
               </w:rPr>
@@ -2869,14 +2853,14 @@
               <w:spacing w:line="276" w:lineRule="auto"/>
               <w:cnfStyle w:val="000000000000" w:firstRow="0" w:lastRow="0" w:firstColumn="0" w:lastColumn="0" w:oddVBand="0" w:evenVBand="0" w:oddHBand="0" w:evenHBand="0" w:firstRowFirstColumn="0" w:firstRowLastColumn="0" w:lastRowFirstColumn="0" w:lastRowLastColumn="0"/>
               <w:rPr>
-                <w:color w:val="565656"/>
-                <w:sz w:val="24"/>
-                <w:szCs w:val="24"/>
-              </w:rPr>
-            </w:pPr>
-            <w:r>
-              <w:rPr>
-                <w:color w:val="565656"/>
+                <w:color w:val="2C2E35"/>
+                <w:sz w:val="24"/>
+                <w:szCs w:val="24"/>
+              </w:rPr>
+            </w:pPr>
+            <w:r>
+              <w:rPr>
+                <w:color w:val="2C2E35"/>
                 <w:sz w:val="24"/>
                 <w:szCs w:val="24"/>
               </w:rPr>
@@ -2893,7 +2877,7 @@
               <w:spacing w:line="276" w:lineRule="auto"/>
               <w:cnfStyle w:val="000000000000" w:firstRow="0" w:lastRow="0" w:firstColumn="0" w:lastColumn="0" w:oddVBand="0" w:evenVBand="0" w:oddHBand="0" w:evenHBand="0" w:firstRowFirstColumn="0" w:firstRowLastColumn="0" w:lastRowFirstColumn="0" w:lastRowLastColumn="0"/>
               <w:rPr>
-                <w:color w:val="565656"/>
+                <w:color w:val="2C2E35"/>
                 <w:sz w:val="24"/>
                 <w:szCs w:val="24"/>
               </w:rPr>
@@ -2909,7 +2893,7 @@
               <w:spacing w:line="276" w:lineRule="auto"/>
               <w:cnfStyle w:val="000000000000" w:firstRow="0" w:lastRow="0" w:firstColumn="0" w:lastColumn="0" w:oddVBand="0" w:evenVBand="0" w:oddHBand="0" w:evenHBand="0" w:firstRowFirstColumn="0" w:firstRowLastColumn="0" w:lastRowFirstColumn="0" w:lastRowLastColumn="0"/>
               <w:rPr>
-                <w:color w:val="565656"/>
+                <w:color w:val="2C2E35"/>
                 <w:sz w:val="24"/>
                 <w:szCs w:val="24"/>
               </w:rPr>
@@ -2930,14 +2914,14 @@
             <w:pPr>
               <w:spacing w:line="276" w:lineRule="auto"/>
               <w:rPr>
-                <w:color w:val="565656"/>
-                <w:sz w:val="24"/>
-                <w:szCs w:val="24"/>
-              </w:rPr>
-            </w:pPr>
-            <w:r>
-              <w:rPr>
-                <w:color w:val="565656"/>
+                <w:color w:val="2C2E35"/>
+                <w:sz w:val="24"/>
+                <w:szCs w:val="24"/>
+              </w:rPr>
+            </w:pPr>
+            <w:r>
+              <w:rPr>
+                <w:color w:val="2C2E35"/>
                 <w:sz w:val="24"/>
                 <w:szCs w:val="24"/>
               </w:rPr>
@@ -2954,14 +2938,14 @@
               <w:spacing w:line="276" w:lineRule="auto"/>
               <w:cnfStyle w:val="000000100000" w:firstRow="0" w:lastRow="0" w:firstColumn="0" w:lastColumn="0" w:oddVBand="0" w:evenVBand="0" w:oddHBand="1" w:evenHBand="0" w:firstRowFirstColumn="0" w:firstRowLastColumn="0" w:lastRowFirstColumn="0" w:lastRowLastColumn="0"/>
               <w:rPr>
-                <w:color w:val="565656"/>
-                <w:sz w:val="24"/>
-                <w:szCs w:val="24"/>
-              </w:rPr>
-            </w:pPr>
-            <w:r>
-              <w:rPr>
-                <w:color w:val="565656"/>
+                <w:color w:val="2C2E35"/>
+                <w:sz w:val="24"/>
+                <w:szCs w:val="24"/>
+              </w:rPr>
+            </w:pPr>
+            <w:r>
+              <w:rPr>
+                <w:color w:val="2C2E35"/>
                 <w:sz w:val="24"/>
                 <w:szCs w:val="24"/>
               </w:rPr>
@@ -2978,23 +2962,23 @@
               <w:spacing w:line="276" w:lineRule="auto"/>
               <w:cnfStyle w:val="000000100000" w:firstRow="0" w:lastRow="0" w:firstColumn="0" w:lastColumn="0" w:oddVBand="0" w:evenVBand="0" w:oddHBand="1" w:evenHBand="0" w:firstRowFirstColumn="0" w:firstRowLastColumn="0" w:lastRowFirstColumn="0" w:lastRowLastColumn="0"/>
               <w:rPr>
-                <w:color w:val="565656"/>
-                <w:sz w:val="24"/>
-                <w:szCs w:val="24"/>
-              </w:rPr>
-            </w:pPr>
-          </w:p>
-        </w:tc>
-        <w:tc>
-          <w:tcPr>
-            <w:tcW w:w="2079" w:type="dxa"/>
-          </w:tcPr>
-          <w:p>
-            <w:pPr>
-              <w:spacing w:line="276" w:lineRule="auto"/>
-              <w:cnfStyle w:val="000000100000" w:firstRow="0" w:lastRow="0" w:firstColumn="0" w:lastColumn="0" w:oddVBand="0" w:evenVBand="0" w:oddHBand="1" w:evenHBand="0" w:firstRowFirstColumn="0" w:firstRowLastColumn="0" w:lastRowFirstColumn="0" w:lastRowLastColumn="0"/>
-              <w:rPr>
-                <w:color w:val="565656"/>
+                <w:color w:val="2C2E35"/>
+                <w:sz w:val="24"/>
+                <w:szCs w:val="24"/>
+              </w:rPr>
+            </w:pPr>
+          </w:p>
+        </w:tc>
+        <w:tc>
+          <w:tcPr>
+            <w:tcW w:w="2079" w:type="dxa"/>
+          </w:tcPr>
+          <w:p>
+            <w:pPr>
+              <w:spacing w:line="276" w:lineRule="auto"/>
+              <w:cnfStyle w:val="000000100000" w:firstRow="0" w:lastRow="0" w:firstColumn="0" w:lastColumn="0" w:oddVBand="0" w:evenVBand="0" w:oddHBand="1" w:evenHBand="0" w:firstRowFirstColumn="0" w:firstRowLastColumn="0" w:lastRowFirstColumn="0" w:lastRowLastColumn="0"/>
+              <w:rPr>
+                <w:color w:val="2C2E35"/>
                 <w:sz w:val="24"/>
                 <w:szCs w:val="24"/>
               </w:rPr>
@@ -3007,7 +2991,7 @@
       <w:pPr>
         <w:spacing w:line="276" w:lineRule="auto"/>
         <w:rPr>
-          <w:color w:val="565656"/>
+          <w:color w:val="2C2E35"/>
           <w:sz w:val="28"/>
           <w:szCs w:val="28"/>
         </w:rPr>
@@ -3019,7 +3003,7 @@
         <w:rPr>
           <w:b/>
           <w:bCs/>
-          <w:color w:val="565656"/>
+          <w:color w:val="2C2E35"/>
           <w:sz w:val="28"/>
           <w:szCs w:val="28"/>
         </w:rPr>
@@ -3028,7 +3012,7 @@
         <w:rPr>
           <w:b/>
           <w:bCs/>
-          <w:color w:val="565656"/>
+          <w:color w:val="2C2E35"/>
           <w:sz w:val="28"/>
           <w:szCs w:val="28"/>
         </w:rPr>
@@ -3060,14 +3044,14 @@
             <w:pPr>
               <w:spacing w:line="276" w:lineRule="auto"/>
               <w:rPr>
-                <w:color w:val="565656"/>
-                <w:sz w:val="24"/>
-                <w:szCs w:val="24"/>
-              </w:rPr>
-            </w:pPr>
-            <w:r>
-              <w:rPr>
-                <w:color w:val="565656"/>
+                <w:color w:val="2C2E35"/>
+                <w:sz w:val="24"/>
+                <w:szCs w:val="24"/>
+              </w:rPr>
+            </w:pPr>
+            <w:r>
+              <w:rPr>
+                <w:color w:val="2C2E35"/>
                 <w:sz w:val="24"/>
                 <w:szCs w:val="24"/>
               </w:rPr>
@@ -3084,7 +3068,7 @@
               <w:spacing w:line="276" w:lineRule="auto"/>
               <w:cnfStyle w:val="000000100000" w:firstRow="0" w:lastRow="0" w:firstColumn="0" w:lastColumn="0" w:oddVBand="0" w:evenVBand="0" w:oddHBand="1" w:evenHBand="0" w:firstRowFirstColumn="0" w:firstRowLastColumn="0" w:lastRowFirstColumn="0" w:lastRowLastColumn="0"/>
               <w:rPr>
-                <w:color w:val="565656"/>
+                <w:color w:val="2C2E35"/>
                 <w:sz w:val="24"/>
                 <w:szCs w:val="24"/>
               </w:rPr>
@@ -3092,7 +3076,7 @@
             <w:r>
               <w:rPr>
                 <w:rFonts w:ascii="Cambria Math" w:hAnsi="Cambria Math" w:cs="Cambria Math"/>
-                <w:color w:val="565656"/>
+                <w:color w:val="2C2E35"/>
                 <w:sz w:val="20"/>
                 <w:szCs w:val="20"/>
               </w:rPr>
@@ -3101,7 +3085,7 @@
             <w:r>
               <w:rPr>
                 <w:rFonts w:ascii="Cambria Math" w:hAnsi="Cambria Math" w:cs="Cambria Math"/>
-                <w:color w:val="565656"/>
+                <w:color w:val="2C2E35"/>
                 <w:sz w:val="24"/>
                 <w:szCs w:val="24"/>
               </w:rPr>
@@ -3109,7 +3093,7 @@
             </w:r>
             <w:r>
               <w:rPr>
-                <w:color w:val="565656"/>
+                <w:color w:val="2C2E35"/>
                 <w:sz w:val="24"/>
                 <w:szCs w:val="24"/>
               </w:rPr>
@@ -3126,23 +3110,23 @@
               <w:spacing w:line="276" w:lineRule="auto"/>
               <w:cnfStyle w:val="000000100000" w:firstRow="0" w:lastRow="0" w:firstColumn="0" w:lastColumn="0" w:oddVBand="0" w:evenVBand="0" w:oddHBand="1" w:evenHBand="0" w:firstRowFirstColumn="0" w:firstRowLastColumn="0" w:lastRowFirstColumn="0" w:lastRowLastColumn="0"/>
               <w:rPr>
-                <w:color w:val="565656"/>
-                <w:sz w:val="24"/>
-                <w:szCs w:val="24"/>
-              </w:rPr>
-            </w:pPr>
-          </w:p>
-        </w:tc>
-        <w:tc>
-          <w:tcPr>
-            <w:tcW w:w="2079" w:type="dxa"/>
-          </w:tcPr>
-          <w:p>
-            <w:pPr>
-              <w:spacing w:line="276" w:lineRule="auto"/>
-              <w:cnfStyle w:val="000000100000" w:firstRow="0" w:lastRow="0" w:firstColumn="0" w:lastColumn="0" w:oddVBand="0" w:evenVBand="0" w:oddHBand="1" w:evenHBand="0" w:firstRowFirstColumn="0" w:firstRowLastColumn="0" w:lastRowFirstColumn="0" w:lastRowLastColumn="0"/>
-              <w:rPr>
-                <w:color w:val="565656"/>
+                <w:color w:val="2C2E35"/>
+                <w:sz w:val="24"/>
+                <w:szCs w:val="24"/>
+              </w:rPr>
+            </w:pPr>
+          </w:p>
+        </w:tc>
+        <w:tc>
+          <w:tcPr>
+            <w:tcW w:w="2079" w:type="dxa"/>
+          </w:tcPr>
+          <w:p>
+            <w:pPr>
+              <w:spacing w:line="276" w:lineRule="auto"/>
+              <w:cnfStyle w:val="000000100000" w:firstRow="0" w:lastRow="0" w:firstColumn="0" w:lastColumn="0" w:oddVBand="0" w:evenVBand="0" w:oddHBand="1" w:evenHBand="0" w:firstRowFirstColumn="0" w:firstRowLastColumn="0" w:lastRowFirstColumn="0" w:lastRowLastColumn="0"/>
+              <w:rPr>
+                <w:color w:val="2C2E35"/>
                 <w:sz w:val="24"/>
                 <w:szCs w:val="24"/>
               </w:rPr>
@@ -3160,14 +3144,14 @@
             <w:pPr>
               <w:spacing w:line="276" w:lineRule="auto"/>
               <w:rPr>
-                <w:color w:val="565656"/>
-                <w:sz w:val="24"/>
-                <w:szCs w:val="24"/>
-              </w:rPr>
-            </w:pPr>
-            <w:r>
-              <w:rPr>
-                <w:color w:val="565656"/>
+                <w:color w:val="2C2E35"/>
+                <w:sz w:val="24"/>
+                <w:szCs w:val="24"/>
+              </w:rPr>
+            </w:pPr>
+            <w:r>
+              <w:rPr>
+                <w:color w:val="2C2E35"/>
                 <w:sz w:val="24"/>
                 <w:szCs w:val="24"/>
               </w:rPr>
@@ -3184,7 +3168,7 @@
               <w:spacing w:line="276" w:lineRule="auto"/>
               <w:cnfStyle w:val="000000000000" w:firstRow="0" w:lastRow="0" w:firstColumn="0" w:lastColumn="0" w:oddVBand="0" w:evenVBand="0" w:oddHBand="0" w:evenHBand="0" w:firstRowFirstColumn="0" w:firstRowLastColumn="0" w:lastRowFirstColumn="0" w:lastRowLastColumn="0"/>
               <w:rPr>
-                <w:color w:val="565656"/>
+                <w:color w:val="2C2E35"/>
                 <w:sz w:val="24"/>
                 <w:szCs w:val="24"/>
               </w:rPr>
@@ -3192,7 +3176,7 @@
             <w:r>
               <w:rPr>
                 <w:rFonts w:ascii="Cambria Math" w:hAnsi="Cambria Math" w:cs="Cambria Math"/>
-                <w:color w:val="565656"/>
+                <w:color w:val="2C2E35"/>
                 <w:sz w:val="20"/>
                 <w:szCs w:val="20"/>
               </w:rPr>
@@ -3201,7 +3185,7 @@
             <w:r>
               <w:rPr>
                 <w:rFonts w:ascii="Cambria Math" w:hAnsi="Cambria Math" w:cs="Cambria Math"/>
-                <w:color w:val="565656"/>
+                <w:color w:val="2C2E35"/>
                 <w:sz w:val="24"/>
                 <w:szCs w:val="24"/>
               </w:rPr>
@@ -3209,7 +3193,7 @@
             </w:r>
             <w:r>
               <w:rPr>
-                <w:color w:val="565656"/>
+                <w:color w:val="2C2E35"/>
                 <w:sz w:val="24"/>
                 <w:szCs w:val="24"/>
               </w:rPr>
@@ -3226,7 +3210,7 @@
               <w:spacing w:line="276" w:lineRule="auto"/>
               <w:cnfStyle w:val="000000000000" w:firstRow="0" w:lastRow="0" w:firstColumn="0" w:lastColumn="0" w:oddVBand="0" w:evenVBand="0" w:oddHBand="0" w:evenHBand="0" w:firstRowFirstColumn="0" w:firstRowLastColumn="0" w:lastRowFirstColumn="0" w:lastRowLastColumn="0"/>
               <w:rPr>
-                <w:color w:val="565656"/>
+                <w:color w:val="2C2E35"/>
                 <w:sz w:val="24"/>
                 <w:szCs w:val="24"/>
               </w:rPr>
@@ -3234,7 +3218,7 @@
             <w:r>
               <w:rPr>
                 <w:rFonts w:ascii="Cambria Math" w:hAnsi="Cambria Math" w:cs="Cambria Math"/>
-                <w:color w:val="565656"/>
+                <w:color w:val="2C2E35"/>
                 <w:sz w:val="20"/>
                 <w:szCs w:val="20"/>
               </w:rPr>
@@ -3243,7 +3227,7 @@
             <w:r>
               <w:rPr>
                 <w:rFonts w:ascii="Cambria Math" w:hAnsi="Cambria Math" w:cs="Cambria Math"/>
-                <w:color w:val="565656"/>
+                <w:color w:val="2C2E35"/>
                 <w:sz w:val="24"/>
                 <w:szCs w:val="24"/>
               </w:rPr>
@@ -3251,7 +3235,7 @@
             </w:r>
             <w:r>
               <w:rPr>
-                <w:color w:val="565656"/>
+                <w:color w:val="2C2E35"/>
                 <w:sz w:val="24"/>
                 <w:szCs w:val="24"/>
               </w:rPr>
@@ -3268,7 +3252,7 @@
               <w:spacing w:line="276" w:lineRule="auto"/>
               <w:cnfStyle w:val="000000000000" w:firstRow="0" w:lastRow="0" w:firstColumn="0" w:lastColumn="0" w:oddVBand="0" w:evenVBand="0" w:oddHBand="0" w:evenHBand="0" w:firstRowFirstColumn="0" w:firstRowLastColumn="0" w:lastRowFirstColumn="0" w:lastRowLastColumn="0"/>
               <w:rPr>
-                <w:color w:val="565656"/>
+                <w:color w:val="2C2E35"/>
                 <w:sz w:val="24"/>
                 <w:szCs w:val="24"/>
               </w:rPr>
@@ -3289,14 +3273,14 @@
             <w:pPr>
               <w:spacing w:line="276" w:lineRule="auto"/>
               <w:rPr>
-                <w:color w:val="565656"/>
-                <w:sz w:val="24"/>
-                <w:szCs w:val="24"/>
-              </w:rPr>
-            </w:pPr>
-            <w:r>
-              <w:rPr>
-                <w:color w:val="565656"/>
+                <w:color w:val="2C2E35"/>
+                <w:sz w:val="24"/>
+                <w:szCs w:val="24"/>
+              </w:rPr>
+            </w:pPr>
+            <w:r>
+              <w:rPr>
+                <w:color w:val="2C2E35"/>
                 <w:sz w:val="24"/>
                 <w:szCs w:val="24"/>
               </w:rPr>
@@ -3313,7 +3297,7 @@
               <w:spacing w:line="276" w:lineRule="auto"/>
               <w:cnfStyle w:val="000000100000" w:firstRow="0" w:lastRow="0" w:firstColumn="0" w:lastColumn="0" w:oddVBand="0" w:evenVBand="0" w:oddHBand="1" w:evenHBand="0" w:firstRowFirstColumn="0" w:firstRowLastColumn="0" w:lastRowFirstColumn="0" w:lastRowLastColumn="0"/>
               <w:rPr>
-                <w:color w:val="565656"/>
+                <w:color w:val="2C2E35"/>
                 <w:sz w:val="24"/>
                 <w:szCs w:val="24"/>
               </w:rPr>
@@ -3321,7 +3305,7 @@
             <w:r>
               <w:rPr>
                 <w:rFonts w:ascii="Cambria Math" w:hAnsi="Cambria Math" w:cs="Cambria Math"/>
-                <w:color w:val="565656"/>
+                <w:color w:val="2C2E35"/>
                 <w:sz w:val="20"/>
                 <w:szCs w:val="20"/>
               </w:rPr>
@@ -3330,7 +3314,7 @@
             <w:r>
               <w:rPr>
                 <w:rFonts w:ascii="Cambria Math" w:hAnsi="Cambria Math" w:cs="Cambria Math"/>
-                <w:color w:val="565656"/>
+                <w:color w:val="2C2E35"/>
                 <w:sz w:val="24"/>
                 <w:szCs w:val="24"/>
               </w:rPr>
@@ -3338,7 +3322,7 @@
             </w:r>
             <w:r>
               <w:rPr>
-                <w:color w:val="565656"/>
+                <w:color w:val="2C2E35"/>
                 <w:sz w:val="24"/>
                 <w:szCs w:val="24"/>
               </w:rPr>
@@ -3355,23 +3339,23 @@
               <w:spacing w:line="276" w:lineRule="auto"/>
               <w:cnfStyle w:val="000000100000" w:firstRow="0" w:lastRow="0" w:firstColumn="0" w:lastColumn="0" w:oddVBand="0" w:evenVBand="0" w:oddHBand="1" w:evenHBand="0" w:firstRowFirstColumn="0" w:firstRowLastColumn="0" w:lastRowFirstColumn="0" w:lastRowLastColumn="0"/>
               <w:rPr>
-                <w:color w:val="565656"/>
-                <w:sz w:val="24"/>
-                <w:szCs w:val="24"/>
-              </w:rPr>
-            </w:pPr>
-          </w:p>
-        </w:tc>
-        <w:tc>
-          <w:tcPr>
-            <w:tcW w:w="2079" w:type="dxa"/>
-          </w:tcPr>
-          <w:p>
-            <w:pPr>
-              <w:spacing w:line="276" w:lineRule="auto"/>
-              <w:cnfStyle w:val="000000100000" w:firstRow="0" w:lastRow="0" w:firstColumn="0" w:lastColumn="0" w:oddVBand="0" w:evenVBand="0" w:oddHBand="1" w:evenHBand="0" w:firstRowFirstColumn="0" w:firstRowLastColumn="0" w:lastRowFirstColumn="0" w:lastRowLastColumn="0"/>
-              <w:rPr>
-                <w:color w:val="565656"/>
+                <w:color w:val="2C2E35"/>
+                <w:sz w:val="24"/>
+                <w:szCs w:val="24"/>
+              </w:rPr>
+            </w:pPr>
+          </w:p>
+        </w:tc>
+        <w:tc>
+          <w:tcPr>
+            <w:tcW w:w="2079" w:type="dxa"/>
+          </w:tcPr>
+          <w:p>
+            <w:pPr>
+              <w:spacing w:line="276" w:lineRule="auto"/>
+              <w:cnfStyle w:val="000000100000" w:firstRow="0" w:lastRow="0" w:firstColumn="0" w:lastColumn="0" w:oddVBand="0" w:evenVBand="0" w:oddHBand="1" w:evenHBand="0" w:firstRowFirstColumn="0" w:firstRowLastColumn="0" w:lastRowFirstColumn="0" w:lastRowLastColumn="0"/>
+              <w:rPr>
+                <w:color w:val="2C2E35"/>
                 <w:sz w:val="24"/>
                 <w:szCs w:val="24"/>
               </w:rPr>
@@ -3389,14 +3373,14 @@
             <w:pPr>
               <w:spacing w:line="276" w:lineRule="auto"/>
               <w:rPr>
-                <w:color w:val="565656"/>
-                <w:sz w:val="24"/>
-                <w:szCs w:val="24"/>
-              </w:rPr>
-            </w:pPr>
-            <w:r>
-              <w:rPr>
-                <w:color w:val="565656"/>
+                <w:color w:val="2C2E35"/>
+                <w:sz w:val="24"/>
+                <w:szCs w:val="24"/>
+              </w:rPr>
+            </w:pPr>
+            <w:r>
+              <w:rPr>
+                <w:color w:val="2C2E35"/>
                 <w:sz w:val="24"/>
                 <w:szCs w:val="24"/>
               </w:rPr>
@@ -3413,7 +3397,7 @@
               <w:spacing w:line="276" w:lineRule="auto"/>
               <w:cnfStyle w:val="000000000000" w:firstRow="0" w:lastRow="0" w:firstColumn="0" w:lastColumn="0" w:oddVBand="0" w:evenVBand="0" w:oddHBand="0" w:evenHBand="0" w:firstRowFirstColumn="0" w:firstRowLastColumn="0" w:lastRowFirstColumn="0" w:lastRowLastColumn="0"/>
               <w:rPr>
-                <w:color w:val="565656"/>
+                <w:color w:val="2C2E35"/>
                 <w:sz w:val="24"/>
                 <w:szCs w:val="24"/>
               </w:rPr>
@@ -3421,7 +3405,7 @@
             <w:r>
               <w:rPr>
                 <w:rFonts w:ascii="Cambria Math" w:hAnsi="Cambria Math" w:cs="Cambria Math"/>
-                <w:color w:val="565656"/>
+                <w:color w:val="2C2E35"/>
                 <w:sz w:val="20"/>
                 <w:szCs w:val="20"/>
               </w:rPr>
@@ -3430,7 +3414,7 @@
             <w:r>
               <w:rPr>
                 <w:rFonts w:ascii="Cambria Math" w:hAnsi="Cambria Math" w:cs="Cambria Math"/>
-                <w:color w:val="565656"/>
+                <w:color w:val="2C2E35"/>
                 <w:sz w:val="24"/>
                 <w:szCs w:val="24"/>
               </w:rPr>
@@ -3438,7 +3422,7 @@
             </w:r>
             <w:r>
               <w:rPr>
-                <w:color w:val="565656"/>
+                <w:color w:val="2C2E35"/>
                 <w:sz w:val="24"/>
                 <w:szCs w:val="24"/>
               </w:rPr>
@@ -3455,7 +3439,7 @@
               <w:spacing w:line="276" w:lineRule="auto"/>
               <w:cnfStyle w:val="000000000000" w:firstRow="0" w:lastRow="0" w:firstColumn="0" w:lastColumn="0" w:oddVBand="0" w:evenVBand="0" w:oddHBand="0" w:evenHBand="0" w:firstRowFirstColumn="0" w:firstRowLastColumn="0" w:lastRowFirstColumn="0" w:lastRowLastColumn="0"/>
               <w:rPr>
-                <w:color w:val="565656"/>
+                <w:color w:val="2C2E35"/>
                 <w:sz w:val="24"/>
                 <w:szCs w:val="24"/>
               </w:rPr>
@@ -3471,7 +3455,7 @@
               <w:spacing w:line="276" w:lineRule="auto"/>
               <w:cnfStyle w:val="000000000000" w:firstRow="0" w:lastRow="0" w:firstColumn="0" w:lastColumn="0" w:oddVBand="0" w:evenVBand="0" w:oddHBand="0" w:evenHBand="0" w:firstRowFirstColumn="0" w:firstRowLastColumn="0" w:lastRowFirstColumn="0" w:lastRowLastColumn="0"/>
               <w:rPr>
-                <w:color w:val="565656"/>
+                <w:color w:val="2C2E35"/>
                 <w:sz w:val="24"/>
                 <w:szCs w:val="24"/>
               </w:rPr>
@@ -3492,14 +3476,14 @@
             <w:pPr>
               <w:spacing w:line="276" w:lineRule="auto"/>
               <w:rPr>
-                <w:color w:val="565656"/>
-                <w:sz w:val="24"/>
-                <w:szCs w:val="24"/>
-              </w:rPr>
-            </w:pPr>
-            <w:r>
-              <w:rPr>
-                <w:color w:val="565656"/>
+                <w:color w:val="2C2E35"/>
+                <w:sz w:val="24"/>
+                <w:szCs w:val="24"/>
+              </w:rPr>
+            </w:pPr>
+            <w:r>
+              <w:rPr>
+                <w:color w:val="2C2E35"/>
                 <w:sz w:val="24"/>
                 <w:szCs w:val="24"/>
               </w:rPr>
@@ -3516,7 +3500,7 @@
               <w:spacing w:line="276" w:lineRule="auto"/>
               <w:cnfStyle w:val="000000100000" w:firstRow="0" w:lastRow="0" w:firstColumn="0" w:lastColumn="0" w:oddVBand="0" w:evenVBand="0" w:oddHBand="1" w:evenHBand="0" w:firstRowFirstColumn="0" w:firstRowLastColumn="0" w:lastRowFirstColumn="0" w:lastRowLastColumn="0"/>
               <w:rPr>
-                <w:color w:val="565656"/>
+                <w:color w:val="2C2E35"/>
                 <w:sz w:val="24"/>
                 <w:szCs w:val="24"/>
               </w:rPr>
@@ -3524,7 +3508,7 @@
             <w:r>
               <w:rPr>
                 <w:rFonts w:ascii="Cambria Math" w:hAnsi="Cambria Math" w:cs="Cambria Math"/>
-                <w:color w:val="565656"/>
+                <w:color w:val="2C2E35"/>
                 <w:sz w:val="20"/>
                 <w:szCs w:val="20"/>
               </w:rPr>
@@ -3533,7 +3517,7 @@
             <w:r>
               <w:rPr>
                 <w:rFonts w:ascii="Cambria Math" w:hAnsi="Cambria Math" w:cs="Cambria Math"/>
-                <w:color w:val="565656"/>
+                <w:color w:val="2C2E35"/>
                 <w:sz w:val="24"/>
                 <w:szCs w:val="24"/>
               </w:rPr>
@@ -3541,7 +3525,7 @@
             </w:r>
             <w:r>
               <w:rPr>
-                <w:color w:val="565656"/>
+                <w:color w:val="2C2E35"/>
                 <w:sz w:val="24"/>
                 <w:szCs w:val="24"/>
               </w:rPr>
@@ -3558,23 +3542,23 @@
               <w:spacing w:line="276" w:lineRule="auto"/>
               <w:cnfStyle w:val="000000100000" w:firstRow="0" w:lastRow="0" w:firstColumn="0" w:lastColumn="0" w:oddVBand="0" w:evenVBand="0" w:oddHBand="1" w:evenHBand="0" w:firstRowFirstColumn="0" w:firstRowLastColumn="0" w:lastRowFirstColumn="0" w:lastRowLastColumn="0"/>
               <w:rPr>
-                <w:color w:val="565656"/>
-                <w:sz w:val="24"/>
-                <w:szCs w:val="24"/>
-              </w:rPr>
-            </w:pPr>
-          </w:p>
-        </w:tc>
-        <w:tc>
-          <w:tcPr>
-            <w:tcW w:w="2079" w:type="dxa"/>
-          </w:tcPr>
-          <w:p>
-            <w:pPr>
-              <w:spacing w:line="276" w:lineRule="auto"/>
-              <w:cnfStyle w:val="000000100000" w:firstRow="0" w:lastRow="0" w:firstColumn="0" w:lastColumn="0" w:oddVBand="0" w:evenVBand="0" w:oddHBand="1" w:evenHBand="0" w:firstRowFirstColumn="0" w:firstRowLastColumn="0" w:lastRowFirstColumn="0" w:lastRowLastColumn="0"/>
-              <w:rPr>
-                <w:color w:val="565656"/>
+                <w:color w:val="2C2E35"/>
+                <w:sz w:val="24"/>
+                <w:szCs w:val="24"/>
+              </w:rPr>
+            </w:pPr>
+          </w:p>
+        </w:tc>
+        <w:tc>
+          <w:tcPr>
+            <w:tcW w:w="2079" w:type="dxa"/>
+          </w:tcPr>
+          <w:p>
+            <w:pPr>
+              <w:spacing w:line="276" w:lineRule="auto"/>
+              <w:cnfStyle w:val="000000100000" w:firstRow="0" w:lastRow="0" w:firstColumn="0" w:lastColumn="0" w:oddVBand="0" w:evenVBand="0" w:oddHBand="1" w:evenHBand="0" w:firstRowFirstColumn="0" w:firstRowLastColumn="0" w:lastRowFirstColumn="0" w:lastRowLastColumn="0"/>
+              <w:rPr>
+                <w:color w:val="2C2E35"/>
                 <w:sz w:val="24"/>
                 <w:szCs w:val="24"/>
               </w:rPr>
@@ -3592,14 +3576,14 @@
             <w:pPr>
               <w:spacing w:line="276" w:lineRule="auto"/>
               <w:rPr>
-                <w:color w:val="565656"/>
-                <w:sz w:val="24"/>
-                <w:szCs w:val="24"/>
-              </w:rPr>
-            </w:pPr>
-            <w:r>
-              <w:rPr>
-                <w:color w:val="565656"/>
+                <w:color w:val="2C2E35"/>
+                <w:sz w:val="24"/>
+                <w:szCs w:val="24"/>
+              </w:rPr>
+            </w:pPr>
+            <w:r>
+              <w:rPr>
+                <w:color w:val="2C2E35"/>
                 <w:sz w:val="24"/>
                 <w:szCs w:val="24"/>
               </w:rPr>
@@ -3616,7 +3600,7 @@
               <w:spacing w:line="276" w:lineRule="auto"/>
               <w:cnfStyle w:val="000000000000" w:firstRow="0" w:lastRow="0" w:firstColumn="0" w:lastColumn="0" w:oddVBand="0" w:evenVBand="0" w:oddHBand="0" w:evenHBand="0" w:firstRowFirstColumn="0" w:firstRowLastColumn="0" w:lastRowFirstColumn="0" w:lastRowLastColumn="0"/>
               <w:rPr>
-                <w:color w:val="565656"/>
+                <w:color w:val="2C2E35"/>
                 <w:sz w:val="24"/>
                 <w:szCs w:val="24"/>
               </w:rPr>
@@ -3624,7 +3608,7 @@
             <w:r>
               <w:rPr>
                 <w:rFonts w:ascii="Cambria Math" w:hAnsi="Cambria Math" w:cs="Cambria Math"/>
-                <w:color w:val="565656"/>
+                <w:color w:val="2C2E35"/>
                 <w:sz w:val="20"/>
                 <w:szCs w:val="20"/>
               </w:rPr>
@@ -3633,7 +3617,7 @@
             <w:r>
               <w:rPr>
                 <w:rFonts w:ascii="Cambria Math" w:hAnsi="Cambria Math" w:cs="Cambria Math"/>
-                <w:color w:val="565656"/>
+                <w:color w:val="2C2E35"/>
                 <w:sz w:val="24"/>
                 <w:szCs w:val="24"/>
               </w:rPr>
@@ -3641,7 +3625,7 @@
             </w:r>
             <w:r>
               <w:rPr>
-                <w:color w:val="565656"/>
+                <w:color w:val="2C2E35"/>
                 <w:sz w:val="24"/>
                 <w:szCs w:val="24"/>
               </w:rPr>
@@ -3658,7 +3642,7 @@
               <w:spacing w:line="276" w:lineRule="auto"/>
               <w:cnfStyle w:val="000000000000" w:firstRow="0" w:lastRow="0" w:firstColumn="0" w:lastColumn="0" w:oddVBand="0" w:evenVBand="0" w:oddHBand="0" w:evenHBand="0" w:firstRowFirstColumn="0" w:firstRowLastColumn="0" w:lastRowFirstColumn="0" w:lastRowLastColumn="0"/>
               <w:rPr>
-                <w:color w:val="565656"/>
+                <w:color w:val="2C2E35"/>
                 <w:sz w:val="24"/>
                 <w:szCs w:val="24"/>
               </w:rPr>
@@ -3674,7 +3658,7 @@
               <w:spacing w:line="276" w:lineRule="auto"/>
               <w:cnfStyle w:val="000000000000" w:firstRow="0" w:lastRow="0" w:firstColumn="0" w:lastColumn="0" w:oddVBand="0" w:evenVBand="0" w:oddHBand="0" w:evenHBand="0" w:firstRowFirstColumn="0" w:firstRowLastColumn="0" w:lastRowFirstColumn="0" w:lastRowLastColumn="0"/>
               <w:rPr>
-                <w:color w:val="565656"/>
+                <w:color w:val="2C2E35"/>
                 <w:sz w:val="24"/>
                 <w:szCs w:val="24"/>
               </w:rPr>
@@ -3695,14 +3679,14 @@
             <w:pPr>
               <w:spacing w:line="276" w:lineRule="auto"/>
               <w:rPr>
-                <w:color w:val="565656"/>
-                <w:sz w:val="24"/>
-                <w:szCs w:val="24"/>
-              </w:rPr>
-            </w:pPr>
-            <w:r>
-              <w:rPr>
-                <w:color w:val="565656"/>
+                <w:color w:val="2C2E35"/>
+                <w:sz w:val="24"/>
+                <w:szCs w:val="24"/>
+              </w:rPr>
+            </w:pPr>
+            <w:r>
+              <w:rPr>
+                <w:color w:val="2C2E35"/>
                 <w:sz w:val="24"/>
                 <w:szCs w:val="24"/>
               </w:rPr>
@@ -3719,7 +3703,7 @@
               <w:spacing w:line="276" w:lineRule="auto"/>
               <w:cnfStyle w:val="000000100000" w:firstRow="0" w:lastRow="0" w:firstColumn="0" w:lastColumn="0" w:oddVBand="0" w:evenVBand="0" w:oddHBand="1" w:evenHBand="0" w:firstRowFirstColumn="0" w:firstRowLastColumn="0" w:lastRowFirstColumn="0" w:lastRowLastColumn="0"/>
               <w:rPr>
-                <w:color w:val="565656"/>
+                <w:color w:val="2C2E35"/>
                 <w:sz w:val="24"/>
                 <w:szCs w:val="24"/>
               </w:rPr>
@@ -3727,7 +3711,7 @@
             <w:r>
               <w:rPr>
                 <w:rFonts w:ascii="Cambria Math" w:hAnsi="Cambria Math" w:cs="Cambria Math"/>
-                <w:color w:val="565656"/>
+                <w:color w:val="2C2E35"/>
                 <w:sz w:val="20"/>
                 <w:szCs w:val="20"/>
               </w:rPr>
@@ -3736,7 +3720,7 @@
             <w:r>
               <w:rPr>
                 <w:rFonts w:ascii="Cambria Math" w:hAnsi="Cambria Math" w:cs="Cambria Math"/>
-                <w:color w:val="565656"/>
+                <w:color w:val="2C2E35"/>
                 <w:sz w:val="24"/>
                 <w:szCs w:val="24"/>
               </w:rPr>
@@ -3744,7 +3728,7 @@
             </w:r>
             <w:r>
               <w:rPr>
-                <w:color w:val="565656"/>
+                <w:color w:val="2C2E35"/>
                 <w:sz w:val="24"/>
                 <w:szCs w:val="24"/>
               </w:rPr>
@@ -3761,23 +3745,23 @@
               <w:spacing w:line="276" w:lineRule="auto"/>
               <w:cnfStyle w:val="000000100000" w:firstRow="0" w:lastRow="0" w:firstColumn="0" w:lastColumn="0" w:oddVBand="0" w:evenVBand="0" w:oddHBand="1" w:evenHBand="0" w:firstRowFirstColumn="0" w:firstRowLastColumn="0" w:lastRowFirstColumn="0" w:lastRowLastColumn="0"/>
               <w:rPr>
-                <w:color w:val="565656"/>
-                <w:sz w:val="24"/>
-                <w:szCs w:val="24"/>
-              </w:rPr>
-            </w:pPr>
-          </w:p>
-        </w:tc>
-        <w:tc>
-          <w:tcPr>
-            <w:tcW w:w="2079" w:type="dxa"/>
-          </w:tcPr>
-          <w:p>
-            <w:pPr>
-              <w:spacing w:line="276" w:lineRule="auto"/>
-              <w:cnfStyle w:val="000000100000" w:firstRow="0" w:lastRow="0" w:firstColumn="0" w:lastColumn="0" w:oddVBand="0" w:evenVBand="0" w:oddHBand="1" w:evenHBand="0" w:firstRowFirstColumn="0" w:firstRowLastColumn="0" w:lastRowFirstColumn="0" w:lastRowLastColumn="0"/>
-              <w:rPr>
-                <w:color w:val="565656"/>
+                <w:color w:val="2C2E35"/>
+                <w:sz w:val="24"/>
+                <w:szCs w:val="24"/>
+              </w:rPr>
+            </w:pPr>
+          </w:p>
+        </w:tc>
+        <w:tc>
+          <w:tcPr>
+            <w:tcW w:w="2079" w:type="dxa"/>
+          </w:tcPr>
+          <w:p>
+            <w:pPr>
+              <w:spacing w:line="276" w:lineRule="auto"/>
+              <w:cnfStyle w:val="000000100000" w:firstRow="0" w:lastRow="0" w:firstColumn="0" w:lastColumn="0" w:oddVBand="0" w:evenVBand="0" w:oddHBand="1" w:evenHBand="0" w:firstRowFirstColumn="0" w:firstRowLastColumn="0" w:lastRowFirstColumn="0" w:lastRowLastColumn="0"/>
+              <w:rPr>
+                <w:color w:val="2C2E35"/>
                 <w:sz w:val="24"/>
                 <w:szCs w:val="24"/>
               </w:rPr>
@@ -3790,7 +3774,7 @@
       <w:pPr>
         <w:spacing w:line="276" w:lineRule="auto"/>
         <w:rPr>
-          <w:color w:val="565656"/>
+          <w:color w:val="2C2E35"/>
           <w:sz w:val="28"/>
           <w:szCs w:val="28"/>
         </w:rPr>
@@ -3802,7 +3786,7 @@
         <w:rPr>
           <w:b/>
           <w:bCs/>
-          <w:color w:val="565656"/>
+          <w:color w:val="2C2E35"/>
           <w:sz w:val="28"/>
           <w:szCs w:val="28"/>
         </w:rPr>
@@ -3811,7 +3795,7 @@
         <w:rPr>
           <w:b/>
           <w:bCs/>
-          <w:color w:val="565656"/>
+          <w:color w:val="2C2E35"/>
           <w:sz w:val="28"/>
           <w:szCs w:val="28"/>
         </w:rPr>
@@ -3843,14 +3827,14 @@
             <w:pPr>
               <w:spacing w:line="276" w:lineRule="auto"/>
               <w:rPr>
-                <w:color w:val="565656"/>
-                <w:sz w:val="24"/>
-                <w:szCs w:val="24"/>
-              </w:rPr>
-            </w:pPr>
-            <w:r>
-              <w:rPr>
-                <w:color w:val="565656"/>
+                <w:color w:val="2C2E35"/>
+                <w:sz w:val="24"/>
+                <w:szCs w:val="24"/>
+              </w:rPr>
+            </w:pPr>
+            <w:r>
+              <w:rPr>
+                <w:color w:val="2C2E35"/>
                 <w:sz w:val="24"/>
                 <w:szCs w:val="24"/>
               </w:rPr>
@@ -3867,14 +3851,14 @@
               <w:spacing w:line="276" w:lineRule="auto"/>
               <w:cnfStyle w:val="000000100000" w:firstRow="0" w:lastRow="0" w:firstColumn="0" w:lastColumn="0" w:oddVBand="0" w:evenVBand="0" w:oddHBand="1" w:evenHBand="0" w:firstRowFirstColumn="0" w:firstRowLastColumn="0" w:lastRowFirstColumn="0" w:lastRowLastColumn="0"/>
               <w:rPr>
-                <w:color w:val="565656"/>
-                <w:sz w:val="24"/>
-                <w:szCs w:val="24"/>
-              </w:rPr>
-            </w:pPr>
-            <w:r>
-              <w:rPr>
-                <w:color w:val="565656"/>
+                <w:color w:val="2C2E35"/>
+                <w:sz w:val="24"/>
+                <w:szCs w:val="24"/>
+              </w:rPr>
+            </w:pPr>
+            <w:r>
+              <w:rPr>
+                <w:color w:val="2C2E35"/>
                 <w:sz w:val="24"/>
                 <w:szCs w:val="24"/>
               </w:rPr>
@@ -3891,23 +3875,23 @@
               <w:spacing w:line="276" w:lineRule="auto"/>
               <w:cnfStyle w:val="000000100000" w:firstRow="0" w:lastRow="0" w:firstColumn="0" w:lastColumn="0" w:oddVBand="0" w:evenVBand="0" w:oddHBand="1" w:evenHBand="0" w:firstRowFirstColumn="0" w:firstRowLastColumn="0" w:lastRowFirstColumn="0" w:lastRowLastColumn="0"/>
               <w:rPr>
-                <w:color w:val="565656"/>
-                <w:sz w:val="24"/>
-                <w:szCs w:val="24"/>
-              </w:rPr>
-            </w:pPr>
-          </w:p>
-        </w:tc>
-        <w:tc>
-          <w:tcPr>
-            <w:tcW w:w="2079" w:type="dxa"/>
-          </w:tcPr>
-          <w:p>
-            <w:pPr>
-              <w:spacing w:line="276" w:lineRule="auto"/>
-              <w:cnfStyle w:val="000000100000" w:firstRow="0" w:lastRow="0" w:firstColumn="0" w:lastColumn="0" w:oddVBand="0" w:evenVBand="0" w:oddHBand="1" w:evenHBand="0" w:firstRowFirstColumn="0" w:firstRowLastColumn="0" w:lastRowFirstColumn="0" w:lastRowLastColumn="0"/>
-              <w:rPr>
-                <w:color w:val="565656"/>
+                <w:color w:val="2C2E35"/>
+                <w:sz w:val="24"/>
+                <w:szCs w:val="24"/>
+              </w:rPr>
+            </w:pPr>
+          </w:p>
+        </w:tc>
+        <w:tc>
+          <w:tcPr>
+            <w:tcW w:w="2079" w:type="dxa"/>
+          </w:tcPr>
+          <w:p>
+            <w:pPr>
+              <w:spacing w:line="276" w:lineRule="auto"/>
+              <w:cnfStyle w:val="000000100000" w:firstRow="0" w:lastRow="0" w:firstColumn="0" w:lastColumn="0" w:oddVBand="0" w:evenVBand="0" w:oddHBand="1" w:evenHBand="0" w:firstRowFirstColumn="0" w:firstRowLastColumn="0" w:lastRowFirstColumn="0" w:lastRowLastColumn="0"/>
+              <w:rPr>
+                <w:color w:val="2C2E35"/>
                 <w:sz w:val="24"/>
                 <w:szCs w:val="24"/>
               </w:rPr>
@@ -3925,14 +3909,14 @@
             <w:pPr>
               <w:spacing w:line="276" w:lineRule="auto"/>
               <w:rPr>
-                <w:color w:val="565656"/>
-                <w:sz w:val="24"/>
-                <w:szCs w:val="24"/>
-              </w:rPr>
-            </w:pPr>
-            <w:r>
-              <w:rPr>
-                <w:color w:val="565656"/>
+                <w:color w:val="2C2E35"/>
+                <w:sz w:val="24"/>
+                <w:szCs w:val="24"/>
+              </w:rPr>
+            </w:pPr>
+            <w:r>
+              <w:rPr>
+                <w:color w:val="2C2E35"/>
                 <w:sz w:val="24"/>
                 <w:szCs w:val="24"/>
               </w:rPr>
@@ -3949,14 +3933,14 @@
               <w:spacing w:line="276" w:lineRule="auto"/>
               <w:cnfStyle w:val="000000000000" w:firstRow="0" w:lastRow="0" w:firstColumn="0" w:lastColumn="0" w:oddVBand="0" w:evenVBand="0" w:oddHBand="0" w:evenHBand="0" w:firstRowFirstColumn="0" w:firstRowLastColumn="0" w:lastRowFirstColumn="0" w:lastRowLastColumn="0"/>
               <w:rPr>
-                <w:color w:val="565656"/>
-                <w:sz w:val="24"/>
-                <w:szCs w:val="24"/>
-              </w:rPr>
-            </w:pPr>
-            <w:r>
-              <w:rPr>
-                <w:color w:val="565656"/>
+                <w:color w:val="2C2E35"/>
+                <w:sz w:val="24"/>
+                <w:szCs w:val="24"/>
+              </w:rPr>
+            </w:pPr>
+            <w:r>
+              <w:rPr>
+                <w:color w:val="2C2E35"/>
                 <w:sz w:val="24"/>
                 <w:szCs w:val="24"/>
               </w:rPr>
@@ -3973,7 +3957,7 @@
               <w:spacing w:line="276" w:lineRule="auto"/>
               <w:cnfStyle w:val="000000000000" w:firstRow="0" w:lastRow="0" w:firstColumn="0" w:lastColumn="0" w:oddVBand="0" w:evenVBand="0" w:oddHBand="0" w:evenHBand="0" w:firstRowFirstColumn="0" w:firstRowLastColumn="0" w:lastRowFirstColumn="0" w:lastRowLastColumn="0"/>
               <w:rPr>
-                <w:color w:val="565656"/>
+                <w:color w:val="2C2E35"/>
                 <w:sz w:val="24"/>
                 <w:szCs w:val="24"/>
               </w:rPr>
@@ -3989,7 +3973,7 @@
               <w:spacing w:line="276" w:lineRule="auto"/>
               <w:cnfStyle w:val="000000000000" w:firstRow="0" w:lastRow="0" w:firstColumn="0" w:lastColumn="0" w:oddVBand="0" w:evenVBand="0" w:oddHBand="0" w:evenHBand="0" w:firstRowFirstColumn="0" w:firstRowLastColumn="0" w:lastRowFirstColumn="0" w:lastRowLastColumn="0"/>
               <w:rPr>
-                <w:color w:val="565656"/>
+                <w:color w:val="2C2E35"/>
                 <w:sz w:val="24"/>
                 <w:szCs w:val="24"/>
               </w:rPr>
@@ -4010,14 +3994,14 @@
             <w:pPr>
               <w:spacing w:line="276" w:lineRule="auto"/>
               <w:rPr>
-                <w:color w:val="565656"/>
-                <w:sz w:val="24"/>
-                <w:szCs w:val="24"/>
-              </w:rPr>
-            </w:pPr>
-            <w:r>
-              <w:rPr>
-                <w:color w:val="565656"/>
+                <w:color w:val="2C2E35"/>
+                <w:sz w:val="24"/>
+                <w:szCs w:val="24"/>
+              </w:rPr>
+            </w:pPr>
+            <w:r>
+              <w:rPr>
+                <w:color w:val="2C2E35"/>
                 <w:sz w:val="24"/>
                 <w:szCs w:val="24"/>
               </w:rPr>
@@ -4034,14 +4018,14 @@
               <w:spacing w:line="276" w:lineRule="auto"/>
               <w:cnfStyle w:val="000000100000" w:firstRow="0" w:lastRow="0" w:firstColumn="0" w:lastColumn="0" w:oddVBand="0" w:evenVBand="0" w:oddHBand="1" w:evenHBand="0" w:firstRowFirstColumn="0" w:firstRowLastColumn="0" w:lastRowFirstColumn="0" w:lastRowLastColumn="0"/>
               <w:rPr>
-                <w:color w:val="565656"/>
-                <w:sz w:val="24"/>
-                <w:szCs w:val="24"/>
-              </w:rPr>
-            </w:pPr>
-            <w:r>
-              <w:rPr>
-                <w:color w:val="565656"/>
+                <w:color w:val="2C2E35"/>
+                <w:sz w:val="24"/>
+                <w:szCs w:val="24"/>
+              </w:rPr>
+            </w:pPr>
+            <w:r>
+              <w:rPr>
+                <w:color w:val="2C2E35"/>
                 <w:sz w:val="24"/>
                 <w:szCs w:val="24"/>
               </w:rPr>
@@ -4058,23 +4042,23 @@
               <w:spacing w:line="276" w:lineRule="auto"/>
               <w:cnfStyle w:val="000000100000" w:firstRow="0" w:lastRow="0" w:firstColumn="0" w:lastColumn="0" w:oddVBand="0" w:evenVBand="0" w:oddHBand="1" w:evenHBand="0" w:firstRowFirstColumn="0" w:firstRowLastColumn="0" w:lastRowFirstColumn="0" w:lastRowLastColumn="0"/>
               <w:rPr>
-                <w:color w:val="565656"/>
-                <w:sz w:val="24"/>
-                <w:szCs w:val="24"/>
-              </w:rPr>
-            </w:pPr>
-          </w:p>
-        </w:tc>
-        <w:tc>
-          <w:tcPr>
-            <w:tcW w:w="2079" w:type="dxa"/>
-          </w:tcPr>
-          <w:p>
-            <w:pPr>
-              <w:spacing w:line="276" w:lineRule="auto"/>
-              <w:cnfStyle w:val="000000100000" w:firstRow="0" w:lastRow="0" w:firstColumn="0" w:lastColumn="0" w:oddVBand="0" w:evenVBand="0" w:oddHBand="1" w:evenHBand="0" w:firstRowFirstColumn="0" w:firstRowLastColumn="0" w:lastRowFirstColumn="0" w:lastRowLastColumn="0"/>
-              <w:rPr>
-                <w:color w:val="565656"/>
+                <w:color w:val="2C2E35"/>
+                <w:sz w:val="24"/>
+                <w:szCs w:val="24"/>
+              </w:rPr>
+            </w:pPr>
+          </w:p>
+        </w:tc>
+        <w:tc>
+          <w:tcPr>
+            <w:tcW w:w="2079" w:type="dxa"/>
+          </w:tcPr>
+          <w:p>
+            <w:pPr>
+              <w:spacing w:line="276" w:lineRule="auto"/>
+              <w:cnfStyle w:val="000000100000" w:firstRow="0" w:lastRow="0" w:firstColumn="0" w:lastColumn="0" w:oddVBand="0" w:evenVBand="0" w:oddHBand="1" w:evenHBand="0" w:firstRowFirstColumn="0" w:firstRowLastColumn="0" w:lastRowFirstColumn="0" w:lastRowLastColumn="0"/>
+              <w:rPr>
+                <w:color w:val="2C2E35"/>
                 <w:sz w:val="24"/>
                 <w:szCs w:val="24"/>
               </w:rPr>
@@ -4092,14 +4076,14 @@
             <w:pPr>
               <w:spacing w:line="276" w:lineRule="auto"/>
               <w:rPr>
-                <w:color w:val="565656"/>
-                <w:sz w:val="24"/>
-                <w:szCs w:val="24"/>
-              </w:rPr>
-            </w:pPr>
-            <w:r>
-              <w:rPr>
-                <w:color w:val="565656"/>
+                <w:color w:val="2C2E35"/>
+                <w:sz w:val="24"/>
+                <w:szCs w:val="24"/>
+              </w:rPr>
+            </w:pPr>
+            <w:r>
+              <w:rPr>
+                <w:color w:val="2C2E35"/>
                 <w:sz w:val="24"/>
                 <w:szCs w:val="24"/>
               </w:rPr>
@@ -4116,14 +4100,14 @@
               <w:spacing w:line="276" w:lineRule="auto"/>
               <w:cnfStyle w:val="000000000000" w:firstRow="0" w:lastRow="0" w:firstColumn="0" w:lastColumn="0" w:oddVBand="0" w:evenVBand="0" w:oddHBand="0" w:evenHBand="0" w:firstRowFirstColumn="0" w:firstRowLastColumn="0" w:lastRowFirstColumn="0" w:lastRowLastColumn="0"/>
               <w:rPr>
-                <w:color w:val="565656"/>
-                <w:sz w:val="24"/>
-                <w:szCs w:val="24"/>
-              </w:rPr>
-            </w:pPr>
-            <w:r>
-              <w:rPr>
-                <w:color w:val="565656"/>
+                <w:color w:val="2C2E35"/>
+                <w:sz w:val="24"/>
+                <w:szCs w:val="24"/>
+              </w:rPr>
+            </w:pPr>
+            <w:r>
+              <w:rPr>
+                <w:color w:val="2C2E35"/>
                 <w:sz w:val="24"/>
                 <w:szCs w:val="24"/>
               </w:rPr>
@@ -4140,7 +4124,7 @@
               <w:spacing w:line="276" w:lineRule="auto"/>
               <w:cnfStyle w:val="000000000000" w:firstRow="0" w:lastRow="0" w:firstColumn="0" w:lastColumn="0" w:oddVBand="0" w:evenVBand="0" w:oddHBand="0" w:evenHBand="0" w:firstRowFirstColumn="0" w:firstRowLastColumn="0" w:lastRowFirstColumn="0" w:lastRowLastColumn="0"/>
               <w:rPr>
-                <w:color w:val="565656"/>
+                <w:color w:val="2C2E35"/>
                 <w:sz w:val="24"/>
                 <w:szCs w:val="24"/>
               </w:rPr>
@@ -4156,7 +4140,7 @@
               <w:spacing w:line="276" w:lineRule="auto"/>
               <w:cnfStyle w:val="000000000000" w:firstRow="0" w:lastRow="0" w:firstColumn="0" w:lastColumn="0" w:oddVBand="0" w:evenVBand="0" w:oddHBand="0" w:evenHBand="0" w:firstRowFirstColumn="0" w:firstRowLastColumn="0" w:lastRowFirstColumn="0" w:lastRowLastColumn="0"/>
               <w:rPr>
-                <w:color w:val="565656"/>
+                <w:color w:val="2C2E35"/>
                 <w:sz w:val="24"/>
                 <w:szCs w:val="24"/>
               </w:rPr>
@@ -4169,7 +4153,7 @@
       <w:pPr>
         <w:spacing w:line="276" w:lineRule="auto"/>
         <w:rPr>
-          <w:color w:val="565656"/>
+          <w:color w:val="2C2E35"/>
           <w:sz w:val="28"/>
           <w:szCs w:val="28"/>
         </w:rPr>

</xml_diff>